<commit_message>
update frame by frame part.
</commit_message>
<xml_diff>
--- a/Document on MSC with ARdrone.docx
+++ b/Document on MSC with ARdrone.docx
@@ -87,23 +87,7 @@
         <w:t>he Visual Studio configuration</w:t>
       </w:r>
       <w:r>
-        <w:t xml:space="preserve">. All the compiled </w:t>
-      </w:r>
-      <w:proofErr w:type="spellStart"/>
-      <w:r>
-        <w:t>opencv</w:t>
-      </w:r>
-      <w:proofErr w:type="spellEnd"/>
-      <w:r>
-        <w:t xml:space="preserve"> file are included in the </w:t>
-      </w:r>
-      <w:proofErr w:type="spellStart"/>
-      <w:r>
-        <w:t>github</w:t>
-      </w:r>
-      <w:proofErr w:type="spellEnd"/>
-      <w:r>
-        <w:t xml:space="preserve"> repository.</w:t>
+        <w:t>. All the compiled opencv file are included in the github repository.</w:t>
       </w:r>
     </w:p>
     <w:p>
@@ -126,13 +110,8 @@
           <w:numId w:val="4"/>
         </w:numPr>
       </w:pPr>
-      <w:proofErr w:type="spellStart"/>
-      <w:r>
-        <w:t>Git</w:t>
-      </w:r>
-      <w:proofErr w:type="spellEnd"/>
-      <w:r>
-        <w:t xml:space="preserve"> clone from </w:t>
+      <w:r>
+        <w:t xml:space="preserve">Git clone from </w:t>
       </w:r>
       <w:hyperlink r:id="rId6" w:history="1">
         <w:r>
@@ -166,23 +145,7 @@
           <w:b/>
           <w:i/>
         </w:rPr>
-        <w:t>/</w:t>
-      </w:r>
-      <w:proofErr w:type="spellStart"/>
-      <w:r>
-        <w:rPr>
-          <w:b/>
-          <w:i/>
-        </w:rPr>
-        <w:t>msc</w:t>
-      </w:r>
-      <w:proofErr w:type="spellEnd"/>
-      <w:r>
-        <w:rPr>
-          <w:b/>
-          <w:i/>
-        </w:rPr>
-        <w:t>/opencv_2411/</w:t>
+        <w:t>/msc/opencv_2411/</w:t>
       </w:r>
       <w:r>
         <w:rPr>
@@ -199,23 +162,7 @@
           <w:b/>
           <w:i/>
         </w:rPr>
-        <w:t>MSCROOT/</w:t>
-      </w:r>
-      <w:proofErr w:type="spellStart"/>
-      <w:r>
-        <w:rPr>
-          <w:b/>
-          <w:i/>
-        </w:rPr>
-        <w:t>msc</w:t>
-      </w:r>
-      <w:proofErr w:type="spellEnd"/>
-      <w:r>
-        <w:rPr>
-          <w:b/>
-          <w:i/>
-        </w:rPr>
-        <w:t>/opencv_2411/bin/</w:t>
+        <w:t>MSCROOT/msc/opencv_2411/bin/</w:t>
       </w:r>
       <w:r>
         <w:rPr>
@@ -278,19 +225,11 @@
         </w:rPr>
         <w:t>Set up node-</w:t>
       </w:r>
-      <w:proofErr w:type="spellStart"/>
-      <w:r>
-        <w:rPr>
-          <w:b/>
-        </w:rPr>
-        <w:t>ar</w:t>
-      </w:r>
-      <w:proofErr w:type="spellEnd"/>
-      <w:r>
-        <w:rPr>
-          <w:b/>
-        </w:rPr>
-        <w:t>-</w:t>
+      <w:r>
+        <w:rPr>
+          <w:b/>
+        </w:rPr>
+        <w:t>ar-</w:t>
       </w:r>
       <w:r>
         <w:rPr>
@@ -316,13 +255,8 @@
         </w:numPr>
       </w:pPr>
       <w:r>
-        <w:t xml:space="preserve">Install </w:t>
-      </w:r>
-      <w:proofErr w:type="spellStart"/>
-      <w:r>
-        <w:t>nodejs</w:t>
-      </w:r>
-      <w:proofErr w:type="spellEnd"/>
+        <w:t>Install nodejs</w:t>
+      </w:r>
     </w:p>
     <w:p>
       <w:pPr>
@@ -340,17 +274,8 @@
           <w:b/>
           <w:i/>
         </w:rPr>
-        <w:t>MSCROOT/</w:t>
-      </w:r>
-      <w:proofErr w:type="spellStart"/>
-      <w:r>
-        <w:rPr>
-          <w:b/>
-          <w:i/>
-        </w:rPr>
-        <w:t>msc</w:t>
-      </w:r>
-      <w:proofErr w:type="spellEnd"/>
+        <w:t>MSCROOT/msc</w:t>
+      </w:r>
     </w:p>
     <w:p>
       <w:pPr>
@@ -364,31 +289,15 @@
         <w:t xml:space="preserve">Install </w:t>
       </w:r>
       <w:hyperlink r:id="rId7" w:history="1">
-        <w:proofErr w:type="spellStart"/>
         <w:r>
           <w:rPr>
             <w:rStyle w:val="af7"/>
           </w:rPr>
-          <w:t>ar</w:t>
-        </w:r>
-        <w:proofErr w:type="spellEnd"/>
-        <w:r>
-          <w:rPr>
-            <w:rStyle w:val="af7"/>
-          </w:rPr>
-          <w:t>-drone</w:t>
+          <w:t>ar-drone</w:t>
         </w:r>
       </w:hyperlink>
       <w:r>
-        <w:t xml:space="preserve"> through </w:t>
-      </w:r>
-      <w:proofErr w:type="spellStart"/>
-      <w:r>
-        <w:t>nodejs</w:t>
-      </w:r>
-      <w:proofErr w:type="spellEnd"/>
-      <w:r>
-        <w:t>:</w:t>
+        <w:t xml:space="preserve"> through nodejs:</w:t>
       </w:r>
       <w:r>
         <w:t xml:space="preserve"> </w:t>
@@ -404,21 +313,12 @@
           <w:i/>
         </w:rPr>
       </w:pPr>
-      <w:proofErr w:type="spellStart"/>
-      <w:r>
-        <w:rPr>
-          <w:b/>
-          <w:i/>
-        </w:rPr>
-        <w:t>npm</w:t>
-      </w:r>
-      <w:proofErr w:type="spellEnd"/>
-      <w:r>
-        <w:rPr>
-          <w:b/>
-          <w:i/>
-        </w:rPr>
-        <w:t xml:space="preserve"> install git://github.com/felixge/node-ar-drone.git</w:t>
+      <w:r>
+        <w:rPr>
+          <w:b/>
+          <w:i/>
+        </w:rPr>
+        <w:t>npm install git://github.com/felixge/node-ar-drone.git</w:t>
       </w:r>
     </w:p>
     <w:p>
@@ -437,16 +337,8 @@
           <w:rPr>
             <w:rStyle w:val="af7"/>
           </w:rPr>
-          <w:t>node-</w:t>
+          <w:t>node-arraybuffer</w:t>
         </w:r>
-        <w:proofErr w:type="spellStart"/>
-        <w:r>
-          <w:rPr>
-            <w:rStyle w:val="af7"/>
-          </w:rPr>
-          <w:t>arraybuffer</w:t>
-        </w:r>
-        <w:proofErr w:type="spellEnd"/>
       </w:hyperlink>
       <w:r>
         <w:t xml:space="preserve"> and </w:t>
@@ -460,15 +352,7 @@
         </w:r>
       </w:hyperlink>
       <w:r>
-        <w:t xml:space="preserve">, to convert </w:t>
-      </w:r>
-      <w:proofErr w:type="spellStart"/>
-      <w:r>
-        <w:t>nodejs</w:t>
-      </w:r>
-      <w:proofErr w:type="spellEnd"/>
-      <w:r>
-        <w:t xml:space="preserve"> object to void* in C.</w:t>
+        <w:t>, to convert nodejs object to void* in C.</w:t>
       </w:r>
     </w:p>
     <w:p>
@@ -481,37 +365,12 @@
           <w:i/>
         </w:rPr>
       </w:pPr>
-      <w:proofErr w:type="spellStart"/>
-      <w:r>
-        <w:rPr>
-          <w:b/>
-          <w:i/>
-        </w:rPr>
-        <w:t>npm</w:t>
-      </w:r>
-      <w:proofErr w:type="spellEnd"/>
-      <w:r>
-        <w:rPr>
-          <w:b/>
-          <w:i/>
-        </w:rPr>
-        <w:t xml:space="preserve"> install node-</w:t>
-      </w:r>
-      <w:proofErr w:type="spellStart"/>
-      <w:r>
-        <w:rPr>
-          <w:b/>
-          <w:i/>
-        </w:rPr>
-        <w:t>arraybuffer</w:t>
-      </w:r>
-      <w:proofErr w:type="spellEnd"/>
-      <w:r>
-        <w:rPr>
-          <w:b/>
-          <w:i/>
-        </w:rPr>
-        <w:t xml:space="preserve"> </w:t>
+      <w:r>
+        <w:rPr>
+          <w:b/>
+          <w:i/>
+        </w:rPr>
+        <w:t xml:space="preserve">npm install node-arraybuffer </w:t>
       </w:r>
       <w:r>
         <w:rPr>
@@ -538,21 +397,12 @@
           <w:i/>
         </w:rPr>
       </w:pPr>
-      <w:proofErr w:type="spellStart"/>
-      <w:r>
-        <w:rPr>
-          <w:b/>
-          <w:i/>
-        </w:rPr>
-        <w:t>npm</w:t>
-      </w:r>
-      <w:proofErr w:type="spellEnd"/>
-      <w:r>
-        <w:rPr>
-          <w:b/>
-          <w:i/>
-        </w:rPr>
-        <w:t xml:space="preserve"> install </w:t>
+      <w:r>
+        <w:rPr>
+          <w:b/>
+          <w:i/>
+        </w:rPr>
+        <w:t xml:space="preserve">npm install </w:t>
       </w:r>
       <w:r>
         <w:rPr>
@@ -599,31 +449,7 @@
         <w:t xml:space="preserve">, </w:t>
       </w:r>
       <w:r>
-        <w:t xml:space="preserve">native </w:t>
-      </w:r>
-      <w:proofErr w:type="spellStart"/>
-      <w:r>
-        <w:t>addon</w:t>
-      </w:r>
-      <w:proofErr w:type="spellEnd"/>
-      <w:r>
-        <w:t xml:space="preserve"> build tool for </w:t>
-      </w:r>
-      <w:proofErr w:type="spellStart"/>
-      <w:r>
-        <w:t>nodejs</w:t>
-      </w:r>
-      <w:proofErr w:type="spellEnd"/>
-      <w:r>
-        <w:t xml:space="preserve">. Do as the </w:t>
-      </w:r>
-      <w:proofErr w:type="spellStart"/>
-      <w:r>
-        <w:t>github</w:t>
-      </w:r>
-      <w:proofErr w:type="spellEnd"/>
-      <w:r>
-        <w:t xml:space="preserve"> says:</w:t>
+        <w:t>native addon build tool for nodejs. Do as the github says:</w:t>
       </w:r>
     </w:p>
     <w:p>
@@ -637,21 +463,12 @@
       <w:r>
         <w:t xml:space="preserve">Install </w:t>
       </w:r>
-      <w:proofErr w:type="spellStart"/>
-      <w:r>
-        <w:rPr>
-          <w:b/>
-          <w:i/>
-        </w:rPr>
-        <w:t>npm</w:t>
-      </w:r>
-      <w:proofErr w:type="spellEnd"/>
-      <w:r>
-        <w:rPr>
-          <w:b/>
-          <w:i/>
-        </w:rPr>
-        <w:t xml:space="preserve"> install -g node-gyp</w:t>
+      <w:r>
+        <w:rPr>
+          <w:b/>
+          <w:i/>
+        </w:rPr>
+        <w:t>npm install -g node-gyp</w:t>
       </w:r>
     </w:p>
     <w:p>
@@ -669,7 +486,6 @@
       <w:r>
         <w:t xml:space="preserve">Install python 2.7 and run </w:t>
       </w:r>
-      <w:proofErr w:type="spellStart"/>
       <w:r>
         <w:rPr>
           <w:rFonts w:ascii="Consolas" w:hAnsi="Consolas"/>
@@ -679,43 +495,7 @@
           <w:sz w:val="20"/>
           <w:szCs w:val="20"/>
         </w:rPr>
-        <w:t>npm</w:t>
-      </w:r>
-      <w:proofErr w:type="spellEnd"/>
-      <w:r>
-        <w:rPr>
-          <w:rFonts w:ascii="Consolas" w:hAnsi="Consolas"/>
-          <w:b/>
-          <w:i/>
-          <w:color w:val="333333"/>
-          <w:sz w:val="20"/>
-          <w:szCs w:val="20"/>
-        </w:rPr>
-        <w:t xml:space="preserve"> </w:t>
-      </w:r>
-      <w:proofErr w:type="spellStart"/>
-      <w:r>
-        <w:rPr>
-          <w:rFonts w:ascii="Consolas" w:hAnsi="Consolas"/>
-          <w:b/>
-          <w:i/>
-          <w:color w:val="333333"/>
-          <w:sz w:val="20"/>
-          <w:szCs w:val="20"/>
-        </w:rPr>
-        <w:t>config</w:t>
-      </w:r>
-      <w:proofErr w:type="spellEnd"/>
-      <w:r>
-        <w:rPr>
-          <w:rFonts w:ascii="Consolas" w:hAnsi="Consolas"/>
-          <w:b/>
-          <w:i/>
-          <w:color w:val="333333"/>
-          <w:sz w:val="20"/>
-          <w:szCs w:val="20"/>
-        </w:rPr>
-        <w:t xml:space="preserve"> set python python2.7</w:t>
+        <w:t>npm config set python python2.7</w:t>
       </w:r>
     </w:p>
     <w:p>
@@ -727,63 +507,14 @@
         </w:numPr>
       </w:pPr>
       <w:r>
-        <w:t xml:space="preserve">Launch </w:t>
-      </w:r>
-      <w:proofErr w:type="spellStart"/>
-      <w:r>
-        <w:t>cmd</w:t>
-      </w:r>
-      <w:proofErr w:type="spellEnd"/>
-      <w:r>
-        <w:t xml:space="preserve">, </w:t>
-      </w:r>
-      <w:proofErr w:type="spellStart"/>
-      <w:r>
-        <w:rPr>
-          <w:b/>
-          <w:i/>
-        </w:rPr>
-        <w:t>npm</w:t>
-      </w:r>
-      <w:proofErr w:type="spellEnd"/>
-      <w:r>
-        <w:rPr>
-          <w:b/>
-          <w:i/>
-        </w:rPr>
-        <w:t xml:space="preserve"> </w:t>
-      </w:r>
-      <w:proofErr w:type="spellStart"/>
-      <w:r>
-        <w:rPr>
-          <w:b/>
-          <w:i/>
-        </w:rPr>
-        <w:t>config</w:t>
-      </w:r>
-      <w:proofErr w:type="spellEnd"/>
-      <w:r>
-        <w:rPr>
-          <w:b/>
-          <w:i/>
-        </w:rPr>
-        <w:t xml:space="preserve"> set </w:t>
-      </w:r>
-      <w:proofErr w:type="spellStart"/>
-      <w:r>
-        <w:rPr>
-          <w:b/>
-          <w:i/>
-        </w:rPr>
-        <w:t>msvs_version</w:t>
-      </w:r>
-      <w:proofErr w:type="spellEnd"/>
-      <w:r>
-        <w:rPr>
-          <w:b/>
-          <w:i/>
-        </w:rPr>
-        <w:t xml:space="preserve"> 2015</w:t>
+        <w:t xml:space="preserve">Launch cmd, </w:t>
+      </w:r>
+      <w:r>
+        <w:rPr>
+          <w:b/>
+          <w:i/>
+        </w:rPr>
+        <w:t>npm config set msvs_version 2015</w:t>
       </w:r>
     </w:p>
     <w:p>
@@ -795,15 +526,7 @@
         </w:numPr>
       </w:pPr>
       <w:r>
-        <w:t xml:space="preserve">Create (binding) </w:t>
-      </w:r>
-      <w:proofErr w:type="spellStart"/>
-      <w:r>
-        <w:t>addon</w:t>
-      </w:r>
-      <w:proofErr w:type="spellEnd"/>
-      <w:r>
-        <w:t xml:space="preserve"> project for VS</w:t>
+        <w:t>Create (binding) addon project for VS</w:t>
       </w:r>
     </w:p>
     <w:p>
@@ -811,15 +534,7 @@
         <w:ind w:left="720" w:firstLine="360"/>
       </w:pPr>
       <w:r>
-        <w:t xml:space="preserve">Since we need the packages in </w:t>
-      </w:r>
-      <w:proofErr w:type="spellStart"/>
-      <w:r>
-        <w:t>nodejs</w:t>
-      </w:r>
-      <w:proofErr w:type="spellEnd"/>
-      <w:r>
-        <w:t xml:space="preserve"> and still want to configure the whole project in VS2015, we first create a “hello” project with node-gyp and change the files and settings of the created project.</w:t>
+        <w:t>Since we need the packages in nodejs and still want to configure the whole project in VS2015, we first create a “hello” project with node-gyp and change the files and settings of the created project.</w:t>
       </w:r>
     </w:p>
     <w:p>
@@ -835,17 +550,8 @@
           <w:b/>
           <w:i/>
         </w:rPr>
-        <w:t>MSCROOT/</w:t>
-      </w:r>
-      <w:proofErr w:type="spellStart"/>
-      <w:r>
-        <w:rPr>
-          <w:b/>
-          <w:i/>
-        </w:rPr>
-        <w:t>msc</w:t>
-      </w:r>
-      <w:proofErr w:type="spellEnd"/>
+        <w:t>MSCROOT/msc</w:t>
+      </w:r>
       <w:r>
         <w:rPr>
           <w:b/>
@@ -854,31 +560,30 @@
         <w:t xml:space="preserve">, </w:t>
       </w:r>
       <w:r>
-        <w:t xml:space="preserve">there’s already a </w:t>
-      </w:r>
-      <w:proofErr w:type="spellStart"/>
-      <w:r>
-        <w:t>binding.gyp</w:t>
-      </w:r>
-      <w:proofErr w:type="spellEnd"/>
-      <w:r>
-        <w:t xml:space="preserve"> and hello.cc. Run </w:t>
-      </w:r>
-      <w:proofErr w:type="spellStart"/>
-      <w:r>
-        <w:rPr>
-          <w:b/>
-          <w:i/>
-        </w:rPr>
-        <w:t>npm</w:t>
-      </w:r>
-      <w:proofErr w:type="spellEnd"/>
-      <w:r>
-        <w:rPr>
-          <w:b/>
-          <w:i/>
-        </w:rPr>
-        <w:t xml:space="preserve"> install -g node-gyp, </w:t>
+        <w:t xml:space="preserve">there’s already a binding.gyp and hello.cc. Run </w:t>
+      </w:r>
+      <w:r>
+        <w:rPr>
+          <w:b/>
+          <w:i/>
+        </w:rPr>
+        <w:t>n</w:t>
+      </w:r>
+      <w:r>
+        <w:rPr>
+          <w:b/>
+          <w:i/>
+        </w:rPr>
+        <w:t>ode-gyp co</w:t>
+      </w:r>
+      <w:bookmarkStart w:id="0" w:name="_GoBack"/>
+      <w:bookmarkEnd w:id="0"/>
+      <w:r>
+        <w:rPr>
+          <w:b/>
+          <w:i/>
+        </w:rPr>
+        <w:t xml:space="preserve">nfigure install </w:t>
       </w:r>
       <w:r>
         <w:t xml:space="preserve">and node-gyp will create a VS project in the </w:t>
@@ -888,17 +593,8 @@
           <w:b/>
           <w:i/>
         </w:rPr>
-        <w:t>MSCROOT/</w:t>
-      </w:r>
-      <w:proofErr w:type="spellStart"/>
-      <w:r>
-        <w:rPr>
-          <w:b/>
-          <w:i/>
-        </w:rPr>
-        <w:t>msc</w:t>
-      </w:r>
-      <w:proofErr w:type="spellEnd"/>
+        <w:t>MSCROOT/msc</w:t>
+      </w:r>
       <w:r>
         <w:rPr>
           <w:b/>
@@ -933,16 +629,9 @@
       <w:r>
         <w:t xml:space="preserve">Open the binding.sln or </w:t>
       </w:r>
-      <w:proofErr w:type="spellStart"/>
-      <w:r>
-        <w:t>MSC_</w:t>
-      </w:r>
-      <w:proofErr w:type="gramStart"/>
-      <w:r>
-        <w:t>drone.vcxproj</w:t>
-      </w:r>
-      <w:proofErr w:type="spellEnd"/>
-      <w:proofErr w:type="gramEnd"/>
+      <w:r>
+        <w:t>MSC_drone.vcxproj</w:t>
+      </w:r>
       <w:r>
         <w:t xml:space="preserve">. </w:t>
       </w:r>
@@ -961,33 +650,8 @@
           <w:b/>
           <w:i/>
         </w:rPr>
-        <w:t>/</w:t>
-      </w:r>
-      <w:proofErr w:type="spellStart"/>
-      <w:r>
-        <w:rPr>
-          <w:b/>
-          <w:i/>
-        </w:rPr>
-        <w:t>msc</w:t>
-      </w:r>
-      <w:proofErr w:type="spellEnd"/>
-      <w:r>
-        <w:rPr>
-          <w:b/>
-          <w:i/>
-        </w:rPr>
-        <w:t>/</w:t>
-      </w:r>
-      <w:proofErr w:type="spellStart"/>
-      <w:r>
-        <w:rPr>
-          <w:b/>
-          <w:i/>
-        </w:rPr>
-        <w:t>src</w:t>
-      </w:r>
-      <w:proofErr w:type="spellEnd"/>
+        <w:t>/msc/src</w:t>
+      </w:r>
       <w:r>
         <w:t xml:space="preserve"> as in the previous MSC project.</w:t>
       </w:r>
@@ -1120,24 +784,13 @@
         <w:t xml:space="preserve"> </w:t>
       </w:r>
       <w:r>
-        <w:t>to the place. Also, you might need to add the folder of</w:t>
-      </w:r>
-      <w:proofErr w:type="gramStart"/>
-      <w:r>
-        <w:t xml:space="preserve"> </w:t>
-      </w:r>
-      <w:r>
-        <w:rPr>
-          <w:b/>
-        </w:rPr>
-        <w:t>..</w:t>
-      </w:r>
-      <w:proofErr w:type="gramEnd"/>
-      <w:r>
-        <w:rPr>
-          <w:b/>
-        </w:rPr>
-        <w:t>\ pthreads-w32-2-9-1-release\lib</w:t>
+        <w:t xml:space="preserve">to the place. Also, you might need to add the folder of </w:t>
+      </w:r>
+      <w:r>
+        <w:rPr>
+          <w:b/>
+        </w:rPr>
+        <w:t>..\ pthreads-w32-2-9-1-release\lib</w:t>
       </w:r>
       <w:r>
         <w:t xml:space="preserve"> to </w:t>
@@ -1163,23 +816,7 @@
         <w:ind w:left="720" w:firstLine="360"/>
       </w:pPr>
       <w:r>
-        <w:t xml:space="preserve">Build the solution, which produces in </w:t>
-      </w:r>
-      <w:proofErr w:type="gramStart"/>
-      <w:r>
-        <w:t>a .node</w:t>
-      </w:r>
-      <w:proofErr w:type="gramEnd"/>
-      <w:r>
-        <w:t xml:space="preserve"> file for </w:t>
-      </w:r>
-      <w:proofErr w:type="spellStart"/>
-      <w:r>
-        <w:t>nodejs</w:t>
-      </w:r>
-      <w:proofErr w:type="spellEnd"/>
-      <w:r>
-        <w:t>.</w:t>
+        <w:t>Build the solution, which produces in a .node file for nodejs.</w:t>
       </w:r>
     </w:p>
     <w:p>
@@ -1191,15 +828,7 @@
         </w:numPr>
       </w:pPr>
       <w:r>
-        <w:t xml:space="preserve">Call the node from </w:t>
-      </w:r>
-      <w:proofErr w:type="spellStart"/>
-      <w:r>
-        <w:t>nodejs</w:t>
-      </w:r>
-      <w:proofErr w:type="spellEnd"/>
-      <w:r>
-        <w:t xml:space="preserve"> and fly the drone</w:t>
+        <w:t>Call the node from nodejs and fly the drone</w:t>
       </w:r>
     </w:p>
     <w:p>
@@ -1210,15 +839,7 @@
         <w:t xml:space="preserve">Get the drone ready. Connect </w:t>
       </w:r>
       <w:r>
-        <w:t xml:space="preserve">to its </w:t>
-      </w:r>
-      <w:proofErr w:type="spellStart"/>
-      <w:r>
-        <w:t>wifi</w:t>
-      </w:r>
-      <w:proofErr w:type="spellEnd"/>
-      <w:r>
-        <w:t xml:space="preserve"> from PC. </w:t>
+        <w:t xml:space="preserve">to its wifi from PC. </w:t>
       </w:r>
     </w:p>
     <w:p>
@@ -1233,50 +854,17 @@
           <w:b/>
           <w:i/>
         </w:rPr>
-        <w:t>MSCROOT/</w:t>
-      </w:r>
-      <w:proofErr w:type="spellStart"/>
-      <w:r>
-        <w:rPr>
-          <w:b/>
-          <w:i/>
-        </w:rPr>
-        <w:t>msc</w:t>
-      </w:r>
-      <w:proofErr w:type="spellEnd"/>
-      <w:r>
-        <w:rPr>
-          <w:b/>
-          <w:i/>
-        </w:rPr>
-        <w:t>/</w:t>
-      </w:r>
-      <w:proofErr w:type="spellStart"/>
-      <w:r>
-        <w:rPr>
-          <w:b/>
-          <w:i/>
-        </w:rPr>
-        <w:t>js</w:t>
-      </w:r>
-      <w:proofErr w:type="spellEnd"/>
-      <w:r>
-        <w:rPr>
-          <w:b/>
-          <w:i/>
-        </w:rPr>
-        <w:t xml:space="preserve">. </w:t>
-      </w:r>
-      <w:r>
-        <w:t xml:space="preserve">We need to use binary library </w:t>
-      </w:r>
-      <w:proofErr w:type="spellStart"/>
-      <w:r>
-        <w:t>ffmpeg</w:t>
-      </w:r>
-      <w:proofErr w:type="spellEnd"/>
-      <w:r>
-        <w:t xml:space="preserve"> to get the image stream. </w:t>
+        <w:t>MSCROOT/msc</w:t>
+      </w:r>
+      <w:r>
+        <w:rPr>
+          <w:b/>
+          <w:i/>
+        </w:rPr>
+        <w:t xml:space="preserve">/js. </w:t>
+      </w:r>
+      <w:r>
+        <w:t xml:space="preserve">We need to use binary library ffmpeg to get the image stream. </w:t>
       </w:r>
     </w:p>
     <w:p>
@@ -1294,15 +882,7 @@
         <w:t xml:space="preserve">ff-prompt.bat. </w:t>
       </w:r>
       <w:r>
-        <w:t>Go back to the upper directory (cd</w:t>
-      </w:r>
-      <w:proofErr w:type="gramStart"/>
-      <w:r>
-        <w:t xml:space="preserve"> ..</w:t>
-      </w:r>
-      <w:proofErr w:type="gramEnd"/>
-      <w:r>
-        <w:t xml:space="preserve">). Type </w:t>
+        <w:t xml:space="preserve">Go back to the upper directory (cd ..). Type </w:t>
       </w:r>
       <w:r>
         <w:rPr>
@@ -1311,15 +891,7 @@
         <w:t>node jstest.js</w:t>
       </w:r>
       <w:r>
-        <w:t xml:space="preserve">, which will run the </w:t>
-      </w:r>
-      <w:proofErr w:type="spellStart"/>
-      <w:r>
-        <w:t>js</w:t>
-      </w:r>
-      <w:proofErr w:type="spellEnd"/>
-      <w:r>
-        <w:t xml:space="preserve"> script in node. </w:t>
+        <w:t xml:space="preserve">, which will run the js script in node. </w:t>
       </w:r>
     </w:p>
     <w:p>
@@ -1351,8 +923,6 @@
           <w:rStyle w:val="af0"/>
         </w:rPr>
       </w:pPr>
-      <w:bookmarkStart w:id="0" w:name="_GoBack"/>
-      <w:bookmarkEnd w:id="0"/>
       <w:r>
         <w:rPr>
           <w:rStyle w:val="af0"/>
@@ -3663,7 +3233,7 @@
 </file>
 
 <file path=customXml/itemProps1.xml><?xml version="1.0" encoding="utf-8"?>
-<ds:datastoreItem xmlns:ds="http://schemas.openxmlformats.org/officeDocument/2006/customXml" ds:itemID="{2C30E443-A6F5-4C6D-A260-9003FE02DFAD}">
+<ds:datastoreItem xmlns:ds="http://schemas.openxmlformats.org/officeDocument/2006/customXml" ds:itemID="{73BB58C6-7EEF-40E5-B781-E1AF9C6726D6}">
   <ds:schemaRefs>
     <ds:schemaRef ds:uri="http://schemas.openxmlformats.org/officeDocument/2006/bibliography"/>
   </ds:schemaRefs>

</xml_diff>

<commit_message>
Add openmp parallel section. Fix the scaling parameter.
</commit_message>
<xml_diff>
--- a/Document on MSC with ARdrone.docx
+++ b/Document on MSC with ARdrone.docx
@@ -28,10 +28,19 @@
     </w:p>
     <w:p>
       <w:r>
-        <w:t xml:space="preserve">This document introduces how to set up the environment to run MSC on AR-Drone 2, both on Windows and Linux. In addition, </w:t>
-      </w:r>
-      <w:r>
-        <w:t>the general way to configure node-drone project is presented. And</w:t>
+        <w:t>This document introduces how to set up the environment to run MSC on AR-Drone 2</w:t>
+      </w:r>
+      <w:r>
+        <w:t xml:space="preserve"> on Windows and</w:t>
+      </w:r>
+      <w:r>
+        <w:t xml:space="preserve"> </w:t>
+      </w:r>
+      <w:r>
+        <w:t>other platform in general. A brief summary of previous work is presented.</w:t>
+      </w:r>
+      <w:r>
+        <w:t xml:space="preserve"> And</w:t>
       </w:r>
       <w:r>
         <w:t xml:space="preserve"> </w:t>
@@ -87,7 +96,23 @@
         <w:t>he Visual Studio configuration</w:t>
       </w:r>
       <w:r>
-        <w:t>. All the compiled opencv file are included in the github repository.</w:t>
+        <w:t xml:space="preserve">. All the compiled </w:t>
+      </w:r>
+      <w:proofErr w:type="spellStart"/>
+      <w:r>
+        <w:t>opencv</w:t>
+      </w:r>
+      <w:proofErr w:type="spellEnd"/>
+      <w:r>
+        <w:t xml:space="preserve"> file are included in the </w:t>
+      </w:r>
+      <w:proofErr w:type="spellStart"/>
+      <w:r>
+        <w:t>github</w:t>
+      </w:r>
+      <w:proofErr w:type="spellEnd"/>
+      <w:r>
+        <w:t xml:space="preserve"> repository.</w:t>
       </w:r>
     </w:p>
     <w:p>
@@ -110,8 +135,13 @@
           <w:numId w:val="4"/>
         </w:numPr>
       </w:pPr>
-      <w:r>
-        <w:t xml:space="preserve">Git clone from </w:t>
+      <w:proofErr w:type="spellStart"/>
+      <w:r>
+        <w:t>Git</w:t>
+      </w:r>
+      <w:proofErr w:type="spellEnd"/>
+      <w:r>
+        <w:t xml:space="preserve"> clone from </w:t>
       </w:r>
       <w:hyperlink r:id="rId6" w:history="1">
         <w:r>
@@ -138,14 +168,30 @@
           <w:b/>
           <w:i/>
         </w:rPr>
-        <w:t>MSCROOT</w:t>
-      </w:r>
-      <w:r>
-        <w:rPr>
-          <w:b/>
-          <w:i/>
-        </w:rPr>
-        <w:t>/msc/opencv_2411/</w:t>
+        <w:t>MSC_ROOT</w:t>
+      </w:r>
+      <w:r>
+        <w:rPr>
+          <w:b/>
+          <w:i/>
+        </w:rPr>
+        <w:t>/</w:t>
+      </w:r>
+      <w:proofErr w:type="spellStart"/>
+      <w:r>
+        <w:rPr>
+          <w:b/>
+          <w:i/>
+        </w:rPr>
+        <w:t>msc</w:t>
+      </w:r>
+      <w:proofErr w:type="spellEnd"/>
+      <w:r>
+        <w:rPr>
+          <w:b/>
+          <w:i/>
+        </w:rPr>
+        <w:t>/opencv_2411/</w:t>
       </w:r>
       <w:r>
         <w:rPr>
@@ -162,14 +208,30 @@
           <w:b/>
           <w:i/>
         </w:rPr>
-        <w:t>MSCROOT/msc/opencv_2411/bin/</w:t>
-      </w:r>
-      <w:r>
-        <w:rPr>
-          <w:b/>
-          <w:i/>
-        </w:rPr>
-        <w:t>Release</w:t>
+        <w:t>MSC_ROOT</w:t>
+      </w:r>
+      <w:r>
+        <w:rPr>
+          <w:b/>
+          <w:i/>
+        </w:rPr>
+        <w:t>/</w:t>
+      </w:r>
+      <w:proofErr w:type="spellStart"/>
+      <w:r>
+        <w:rPr>
+          <w:b/>
+          <w:i/>
+        </w:rPr>
+        <w:t>msc</w:t>
+      </w:r>
+      <w:proofErr w:type="spellEnd"/>
+      <w:r>
+        <w:rPr>
+          <w:b/>
+          <w:i/>
+        </w:rPr>
+        <w:t>/opencv_2411/bin/Release</w:t>
       </w:r>
       <w:r>
         <w:rPr>
@@ -225,11 +287,19 @@
         </w:rPr>
         <w:t>Set up node-</w:t>
       </w:r>
-      <w:r>
-        <w:rPr>
-          <w:b/>
-        </w:rPr>
-        <w:t>ar-</w:t>
+      <w:proofErr w:type="spellStart"/>
+      <w:r>
+        <w:rPr>
+          <w:b/>
+        </w:rPr>
+        <w:t>ar</w:t>
+      </w:r>
+      <w:proofErr w:type="spellEnd"/>
+      <w:r>
+        <w:rPr>
+          <w:b/>
+        </w:rPr>
+        <w:t>-</w:t>
       </w:r>
       <w:r>
         <w:rPr>
@@ -255,8 +325,34 @@
         </w:numPr>
       </w:pPr>
       <w:r>
-        <w:t>Install nodejs</w:t>
-      </w:r>
+        <w:t xml:space="preserve">Install </w:t>
+      </w:r>
+      <w:hyperlink r:id="rId7" w:history="1">
+        <w:proofErr w:type="spellStart"/>
+        <w:r>
+          <w:rPr>
+            <w:rStyle w:val="af7"/>
+            <w:b/>
+          </w:rPr>
+          <w:t>nodejs</w:t>
+        </w:r>
+        <w:proofErr w:type="spellEnd"/>
+      </w:hyperlink>
+      <w:r>
+        <w:rPr>
+          <w:b/>
+        </w:rPr>
+        <w:t xml:space="preserve"> </w:t>
+      </w:r>
+      <w:r>
+        <w:t>(current version v4.4.5)</w:t>
+      </w:r>
+    </w:p>
+    <w:p>
+      <w:pPr>
+        <w:pStyle w:val="af6"/>
+        <w:ind w:left="1080"/>
+      </w:pPr>
     </w:p>
     <w:p>
       <w:pPr>
@@ -274,8 +370,30 @@
           <w:b/>
           <w:i/>
         </w:rPr>
-        <w:t>MSCROOT/msc</w:t>
-      </w:r>
+        <w:t>MSC_ROOT</w:t>
+      </w:r>
+      <w:r>
+        <w:rPr>
+          <w:b/>
+          <w:i/>
+        </w:rPr>
+        <w:t>/</w:t>
+      </w:r>
+      <w:proofErr w:type="spellStart"/>
+      <w:r>
+        <w:rPr>
+          <w:b/>
+          <w:i/>
+        </w:rPr>
+        <w:t>msc</w:t>
+      </w:r>
+      <w:proofErr w:type="spellEnd"/>
+    </w:p>
+    <w:p>
+      <w:pPr>
+        <w:pStyle w:val="af6"/>
+        <w:ind w:left="1080"/>
+      </w:pPr>
     </w:p>
     <w:p>
       <w:pPr>
@@ -288,16 +406,32 @@
       <w:r>
         <w:t xml:space="preserve">Install </w:t>
       </w:r>
-      <w:hyperlink r:id="rId7" w:history="1">
+      <w:hyperlink r:id="rId8" w:history="1">
+        <w:proofErr w:type="spellStart"/>
         <w:r>
           <w:rPr>
             <w:rStyle w:val="af7"/>
           </w:rPr>
-          <w:t>ar-drone</w:t>
+          <w:t>ar</w:t>
+        </w:r>
+        <w:proofErr w:type="spellEnd"/>
+        <w:r>
+          <w:rPr>
+            <w:rStyle w:val="af7"/>
+          </w:rPr>
+          <w:t>-drone</w:t>
         </w:r>
       </w:hyperlink>
       <w:r>
-        <w:t xml:space="preserve"> through nodejs:</w:t>
+        <w:t xml:space="preserve"> through </w:t>
+      </w:r>
+      <w:proofErr w:type="spellStart"/>
+      <w:r>
+        <w:t>nodejs</w:t>
+      </w:r>
+      <w:proofErr w:type="spellEnd"/>
+      <w:r>
+        <w:t>:</w:t>
       </w:r>
       <w:r>
         <w:t xml:space="preserve"> </w:t>
@@ -313,13 +447,33 @@
           <w:i/>
         </w:rPr>
       </w:pPr>
-      <w:r>
-        <w:rPr>
-          <w:b/>
-          <w:i/>
-        </w:rPr>
-        <w:t>npm install git://github.com/felixge/node-ar-drone.git</w:t>
-      </w:r>
+      <w:proofErr w:type="spellStart"/>
+      <w:r>
+        <w:rPr>
+          <w:b/>
+          <w:i/>
+        </w:rPr>
+        <w:t>npm</w:t>
+      </w:r>
+      <w:proofErr w:type="spellEnd"/>
+      <w:r>
+        <w:rPr>
+          <w:b/>
+          <w:i/>
+        </w:rPr>
+        <w:t xml:space="preserve"> install git://github.com/felixge/node-ar-drone.git</w:t>
+      </w:r>
+    </w:p>
+    <w:p>
+      <w:pPr>
+        <w:pStyle w:val="af6"/>
+        <w:ind w:left="1080"/>
+        <w:jc w:val="center"/>
+        <w:rPr>
+          <w:b/>
+          <w:i/>
+        </w:rPr>
+      </w:pPr>
     </w:p>
     <w:p>
       <w:pPr>
@@ -332,18 +486,26 @@
       <w:r>
         <w:t xml:space="preserve">Install </w:t>
       </w:r>
-      <w:hyperlink r:id="rId8" w:history="1">
+      <w:hyperlink r:id="rId9" w:history="1">
         <w:r>
           <w:rPr>
             <w:rStyle w:val="af7"/>
           </w:rPr>
-          <w:t>node-arraybuffer</w:t>
+          <w:t>node-</w:t>
         </w:r>
+        <w:proofErr w:type="spellStart"/>
+        <w:r>
+          <w:rPr>
+            <w:rStyle w:val="af7"/>
+          </w:rPr>
+          <w:t>arraybuffer</w:t>
+        </w:r>
+        <w:proofErr w:type="spellEnd"/>
       </w:hyperlink>
       <w:r>
         <w:t xml:space="preserve"> and </w:t>
       </w:r>
-      <w:hyperlink r:id="rId9" w:history="1">
+      <w:hyperlink r:id="rId10" w:history="1">
         <w:r>
           <w:rPr>
             <w:rStyle w:val="af7"/>
@@ -352,7 +514,15 @@
         </w:r>
       </w:hyperlink>
       <w:r>
-        <w:t>, to convert nodejs object to void* in C.</w:t>
+        <w:t xml:space="preserve">, to convert </w:t>
+      </w:r>
+      <w:proofErr w:type="spellStart"/>
+      <w:r>
+        <w:t>nodejs</w:t>
+      </w:r>
+      <w:proofErr w:type="spellEnd"/>
+      <w:r>
+        <w:t xml:space="preserve"> object to void* in C.</w:t>
       </w:r>
     </w:p>
     <w:p>
@@ -365,12 +535,37 @@
           <w:i/>
         </w:rPr>
       </w:pPr>
-      <w:r>
-        <w:rPr>
-          <w:b/>
-          <w:i/>
-        </w:rPr>
-        <w:t xml:space="preserve">npm install node-arraybuffer </w:t>
+      <w:proofErr w:type="spellStart"/>
+      <w:r>
+        <w:rPr>
+          <w:b/>
+          <w:i/>
+        </w:rPr>
+        <w:t>npm</w:t>
+      </w:r>
+      <w:proofErr w:type="spellEnd"/>
+      <w:r>
+        <w:rPr>
+          <w:b/>
+          <w:i/>
+        </w:rPr>
+        <w:t xml:space="preserve"> install node-</w:t>
+      </w:r>
+      <w:proofErr w:type="spellStart"/>
+      <w:r>
+        <w:rPr>
+          <w:b/>
+          <w:i/>
+        </w:rPr>
+        <w:t>arraybuffer</w:t>
+      </w:r>
+      <w:proofErr w:type="spellEnd"/>
+      <w:r>
+        <w:rPr>
+          <w:b/>
+          <w:i/>
+        </w:rPr>
+        <w:t xml:space="preserve"> </w:t>
       </w:r>
       <w:r>
         <w:rPr>
@@ -397,26 +592,28 @@
           <w:i/>
         </w:rPr>
       </w:pPr>
-      <w:r>
-        <w:rPr>
-          <w:b/>
-          <w:i/>
-        </w:rPr>
-        <w:t xml:space="preserve">npm install </w:t>
-      </w:r>
-      <w:r>
-        <w:rPr>
-          <w:b/>
-          <w:i/>
-        </w:rPr>
-        <w:t xml:space="preserve">nan </w:t>
-      </w:r>
-      <w:r>
-        <w:rPr>
-          <w:b/>
-          <w:i/>
-        </w:rPr>
-        <w:t>–</w:t>
+      <w:proofErr w:type="spellStart"/>
+      <w:r>
+        <w:rPr>
+          <w:b/>
+          <w:i/>
+        </w:rPr>
+        <w:t>npm</w:t>
+      </w:r>
+      <w:proofErr w:type="spellEnd"/>
+      <w:r>
+        <w:rPr>
+          <w:b/>
+          <w:i/>
+        </w:rPr>
+        <w:t xml:space="preserve"> install </w:t>
+      </w:r>
+      <w:r>
+        <w:rPr>
+          <w:b/>
+          <w:i/>
+        </w:rPr>
+        <w:t>nan –</w:t>
       </w:r>
       <w:r>
         <w:rPr>
@@ -425,6 +622,17 @@
         </w:rPr>
         <w:t>save</w:t>
       </w:r>
+    </w:p>
+    <w:p>
+      <w:pPr>
+        <w:pStyle w:val="af6"/>
+        <w:ind w:left="1080"/>
+        <w:jc w:val="center"/>
+        <w:rPr>
+          <w:b/>
+          <w:i/>
+        </w:rPr>
+      </w:pPr>
     </w:p>
     <w:p>
       <w:pPr>
@@ -437,7 +645,7 @@
       <w:r>
         <w:t xml:space="preserve">Install </w:t>
       </w:r>
-      <w:hyperlink r:id="rId10" w:history="1">
+      <w:hyperlink r:id="rId11" w:history="1">
         <w:r>
           <w:rPr>
             <w:rStyle w:val="af7"/>
@@ -449,7 +657,31 @@
         <w:t xml:space="preserve">, </w:t>
       </w:r>
       <w:r>
-        <w:t>native addon build tool for nodejs. Do as the github says:</w:t>
+        <w:t xml:space="preserve">native </w:t>
+      </w:r>
+      <w:proofErr w:type="spellStart"/>
+      <w:r>
+        <w:t>addon</w:t>
+      </w:r>
+      <w:proofErr w:type="spellEnd"/>
+      <w:r>
+        <w:t xml:space="preserve"> build tool for </w:t>
+      </w:r>
+      <w:proofErr w:type="spellStart"/>
+      <w:r>
+        <w:t>nodejs</w:t>
+      </w:r>
+      <w:proofErr w:type="spellEnd"/>
+      <w:r>
+        <w:t xml:space="preserve">. Do as the </w:t>
+      </w:r>
+      <w:proofErr w:type="spellStart"/>
+      <w:r>
+        <w:t>github</w:t>
+      </w:r>
+      <w:proofErr w:type="spellEnd"/>
+      <w:r>
+        <w:t xml:space="preserve"> says:</w:t>
       </w:r>
     </w:p>
     <w:p>
@@ -463,12 +695,21 @@
       <w:r>
         <w:t xml:space="preserve">Install </w:t>
       </w:r>
-      <w:r>
-        <w:rPr>
-          <w:b/>
-          <w:i/>
-        </w:rPr>
-        <w:t>npm install -g node-gyp</w:t>
+      <w:proofErr w:type="spellStart"/>
+      <w:r>
+        <w:rPr>
+          <w:b/>
+          <w:i/>
+        </w:rPr>
+        <w:t>npm</w:t>
+      </w:r>
+      <w:proofErr w:type="spellEnd"/>
+      <w:r>
+        <w:rPr>
+          <w:b/>
+          <w:i/>
+        </w:rPr>
+        <w:t xml:space="preserve"> install -g node-gyp</w:t>
       </w:r>
     </w:p>
     <w:p>
@@ -486,6 +727,7 @@
       <w:r>
         <w:t xml:space="preserve">Install python 2.7 and run </w:t>
       </w:r>
+      <w:proofErr w:type="spellStart"/>
       <w:r>
         <w:rPr>
           <w:rFonts w:ascii="Consolas" w:hAnsi="Consolas"/>
@@ -495,7 +737,43 @@
           <w:sz w:val="20"/>
           <w:szCs w:val="20"/>
         </w:rPr>
-        <w:t>npm config set python python2.7</w:t>
+        <w:t>npm</w:t>
+      </w:r>
+      <w:proofErr w:type="spellEnd"/>
+      <w:r>
+        <w:rPr>
+          <w:rFonts w:ascii="Consolas" w:hAnsi="Consolas"/>
+          <w:b/>
+          <w:i/>
+          <w:color w:val="333333"/>
+          <w:sz w:val="20"/>
+          <w:szCs w:val="20"/>
+        </w:rPr>
+        <w:t xml:space="preserve"> </w:t>
+      </w:r>
+      <w:proofErr w:type="spellStart"/>
+      <w:r>
+        <w:rPr>
+          <w:rFonts w:ascii="Consolas" w:hAnsi="Consolas"/>
+          <w:b/>
+          <w:i/>
+          <w:color w:val="333333"/>
+          <w:sz w:val="20"/>
+          <w:szCs w:val="20"/>
+        </w:rPr>
+        <w:t>config</w:t>
+      </w:r>
+      <w:proofErr w:type="spellEnd"/>
+      <w:r>
+        <w:rPr>
+          <w:rFonts w:ascii="Consolas" w:hAnsi="Consolas"/>
+          <w:b/>
+          <w:i/>
+          <w:color w:val="333333"/>
+          <w:sz w:val="20"/>
+          <w:szCs w:val="20"/>
+        </w:rPr>
+        <w:t xml:space="preserve"> set python python2.7</w:t>
       </w:r>
     </w:p>
     <w:p>
@@ -507,15 +785,70 @@
         </w:numPr>
       </w:pPr>
       <w:r>
-        <w:t xml:space="preserve">Launch cmd, </w:t>
-      </w:r>
-      <w:r>
-        <w:rPr>
-          <w:b/>
-          <w:i/>
-        </w:rPr>
-        <w:t>npm config set msvs_version 2015</w:t>
-      </w:r>
+        <w:t xml:space="preserve">Launch </w:t>
+      </w:r>
+      <w:proofErr w:type="spellStart"/>
+      <w:r>
+        <w:t>cmd</w:t>
+      </w:r>
+      <w:proofErr w:type="spellEnd"/>
+      <w:r>
+        <w:t xml:space="preserve">, </w:t>
+      </w:r>
+      <w:proofErr w:type="spellStart"/>
+      <w:r>
+        <w:rPr>
+          <w:b/>
+          <w:i/>
+        </w:rPr>
+        <w:t>npm</w:t>
+      </w:r>
+      <w:proofErr w:type="spellEnd"/>
+      <w:r>
+        <w:rPr>
+          <w:b/>
+          <w:i/>
+        </w:rPr>
+        <w:t xml:space="preserve"> </w:t>
+      </w:r>
+      <w:proofErr w:type="spellStart"/>
+      <w:r>
+        <w:rPr>
+          <w:b/>
+          <w:i/>
+        </w:rPr>
+        <w:t>config</w:t>
+      </w:r>
+      <w:proofErr w:type="spellEnd"/>
+      <w:r>
+        <w:rPr>
+          <w:b/>
+          <w:i/>
+        </w:rPr>
+        <w:t xml:space="preserve"> set </w:t>
+      </w:r>
+      <w:proofErr w:type="spellStart"/>
+      <w:r>
+        <w:rPr>
+          <w:b/>
+          <w:i/>
+        </w:rPr>
+        <w:t>msvs_version</w:t>
+      </w:r>
+      <w:proofErr w:type="spellEnd"/>
+      <w:r>
+        <w:rPr>
+          <w:b/>
+          <w:i/>
+        </w:rPr>
+        <w:t xml:space="preserve"> 2015</w:t>
+      </w:r>
+    </w:p>
+    <w:p>
+      <w:pPr>
+        <w:pStyle w:val="af6"/>
+        <w:ind w:left="1440"/>
+      </w:pPr>
     </w:p>
     <w:p>
       <w:pPr>
@@ -526,7 +859,16 @@
         </w:numPr>
       </w:pPr>
       <w:r>
-        <w:t>Create (binding) addon project for VS</w:t>
+        <w:lastRenderedPageBreak/>
+        <w:t xml:space="preserve">Create (binding) </w:t>
+      </w:r>
+      <w:proofErr w:type="spellStart"/>
+      <w:r>
+        <w:t>addon</w:t>
+      </w:r>
+      <w:proofErr w:type="spellEnd"/>
+      <w:r>
+        <w:t xml:space="preserve"> project for VS</w:t>
       </w:r>
     </w:p>
     <w:p>
@@ -534,7 +876,15 @@
         <w:ind w:left="720" w:firstLine="360"/>
       </w:pPr>
       <w:r>
-        <w:t>Since we need the packages in nodejs and still want to configure the whole project in VS2015, we first create a “hello” project with node-gyp and change the files and settings of the created project.</w:t>
+        <w:t xml:space="preserve">Since we need the packages in </w:t>
+      </w:r>
+      <w:proofErr w:type="spellStart"/>
+      <w:r>
+        <w:t>nodejs</w:t>
+      </w:r>
+      <w:proofErr w:type="spellEnd"/>
+      <w:r>
+        <w:t xml:space="preserve"> and still want to configure the whole project in VS2015, we first create a “hello” project with node-gyp and change the files and settings of the created project.</w:t>
       </w:r>
     </w:p>
     <w:p>
@@ -542,7 +892,6 @@
         <w:ind w:left="720" w:firstLine="360"/>
       </w:pPr>
       <w:r>
-        <w:lastRenderedPageBreak/>
         <w:t xml:space="preserve">In </w:t>
       </w:r>
       <w:r>
@@ -550,8 +899,24 @@
           <w:b/>
           <w:i/>
         </w:rPr>
-        <w:t>MSCROOT/msc</w:t>
-      </w:r>
+        <w:t>MSC_ROOT</w:t>
+      </w:r>
+      <w:r>
+        <w:rPr>
+          <w:b/>
+          <w:i/>
+        </w:rPr>
+        <w:t>/</w:t>
+      </w:r>
+      <w:proofErr w:type="spellStart"/>
+      <w:r>
+        <w:rPr>
+          <w:b/>
+          <w:i/>
+        </w:rPr>
+        <w:t>msc</w:t>
+      </w:r>
+      <w:proofErr w:type="spellEnd"/>
       <w:r>
         <w:rPr>
           <w:b/>
@@ -560,7 +925,15 @@
         <w:t xml:space="preserve">, </w:t>
       </w:r>
       <w:r>
-        <w:t xml:space="preserve">there’s already a binding.gyp and hello.cc. Run </w:t>
+        <w:t xml:space="preserve">there’s already a </w:t>
+      </w:r>
+      <w:proofErr w:type="spellStart"/>
+      <w:r>
+        <w:t>binding.gyp</w:t>
+      </w:r>
+      <w:proofErr w:type="spellEnd"/>
+      <w:r>
+        <w:t xml:space="preserve"> and hello.cc. Run </w:t>
       </w:r>
       <w:r>
         <w:rPr>
@@ -574,16 +947,7 @@
           <w:b/>
           <w:i/>
         </w:rPr>
-        <w:t>ode-gyp co</w:t>
-      </w:r>
-      <w:bookmarkStart w:id="0" w:name="_GoBack"/>
-      <w:bookmarkEnd w:id="0"/>
-      <w:r>
-        <w:rPr>
-          <w:b/>
-          <w:i/>
-        </w:rPr>
-        <w:t xml:space="preserve">nfigure install </w:t>
+        <w:t xml:space="preserve">ode-gyp configure install </w:t>
       </w:r>
       <w:r>
         <w:t xml:space="preserve">and node-gyp will create a VS project in the </w:t>
@@ -593,8 +957,24 @@
           <w:b/>
           <w:i/>
         </w:rPr>
-        <w:t>MSCROOT/msc</w:t>
-      </w:r>
+        <w:t>MSC_ROOT</w:t>
+      </w:r>
+      <w:r>
+        <w:rPr>
+          <w:b/>
+          <w:i/>
+        </w:rPr>
+        <w:t>/</w:t>
+      </w:r>
+      <w:proofErr w:type="spellStart"/>
+      <w:r>
+        <w:rPr>
+          <w:b/>
+          <w:i/>
+        </w:rPr>
+        <w:t>msc</w:t>
+      </w:r>
+      <w:proofErr w:type="spellEnd"/>
       <w:r>
         <w:rPr>
           <w:b/>
@@ -605,6 +985,11 @@
       <w:r>
         <w:t>directory.</w:t>
       </w:r>
+    </w:p>
+    <w:p>
+      <w:pPr>
+        <w:ind w:left="720" w:firstLine="360"/>
+      </w:pPr>
     </w:p>
     <w:p>
       <w:pPr>
@@ -622,16 +1007,37 @@
       <w:pPr>
         <w:ind w:left="720" w:firstLine="360"/>
         <w:rPr>
-          <w:rFonts w:hint="eastAsia"/>
-          <w:b/>
-        </w:rPr>
-      </w:pPr>
-      <w:r>
-        <w:t xml:space="preserve">Open the binding.sln or </w:t>
-      </w:r>
-      <w:r>
-        <w:t>MSC_drone.vcxproj</w:t>
-      </w:r>
+          <w:b/>
+        </w:rPr>
+      </w:pPr>
+      <w:r>
+        <w:t xml:space="preserve">Open </w:t>
+      </w:r>
+      <w:r>
+        <w:rPr>
+          <w:b/>
+        </w:rPr>
+        <w:t>binding.sln</w:t>
+      </w:r>
+      <w:r>
+        <w:t xml:space="preserve"> or </w:t>
+      </w:r>
+      <w:proofErr w:type="spellStart"/>
+      <w:r>
+        <w:rPr>
+          <w:b/>
+        </w:rPr>
+        <w:t>MSC_</w:t>
+      </w:r>
+      <w:proofErr w:type="gramStart"/>
+      <w:r>
+        <w:rPr>
+          <w:b/>
+        </w:rPr>
+        <w:t>drone.vcxproj</w:t>
+      </w:r>
+      <w:proofErr w:type="spellEnd"/>
+      <w:proofErr w:type="gramEnd"/>
       <w:r>
         <w:t xml:space="preserve">. </w:t>
       </w:r>
@@ -643,15 +1049,40 @@
           <w:b/>
           <w:i/>
         </w:rPr>
-        <w:t>MSCROOT</w:t>
-      </w:r>
-      <w:r>
-        <w:rPr>
-          <w:b/>
-          <w:i/>
-        </w:rPr>
-        <w:t>/msc/src</w:t>
-      </w:r>
+        <w:t>MSC_ROOT</w:t>
+      </w:r>
+      <w:r>
+        <w:rPr>
+          <w:b/>
+          <w:i/>
+        </w:rPr>
+        <w:t>/</w:t>
+      </w:r>
+      <w:proofErr w:type="spellStart"/>
+      <w:r>
+        <w:rPr>
+          <w:b/>
+          <w:i/>
+        </w:rPr>
+        <w:t>msc</w:t>
+      </w:r>
+      <w:proofErr w:type="spellEnd"/>
+      <w:r>
+        <w:rPr>
+          <w:b/>
+          <w:i/>
+        </w:rPr>
+        <w:t>/</w:t>
+      </w:r>
+      <w:proofErr w:type="spellStart"/>
+      <w:r>
+        <w:rPr>
+          <w:b/>
+          <w:i/>
+        </w:rPr>
+        <w:t>src</w:t>
+      </w:r>
+      <w:proofErr w:type="spellEnd"/>
       <w:r>
         <w:t xml:space="preserve"> as in the previous MSC project.</w:t>
       </w:r>
@@ -735,10 +1166,66 @@
       <w:r>
         <w:t>This should load the existing property page.</w:t>
       </w:r>
+      <w:r>
+        <w:t xml:space="preserve"> If not, follow any tutorial online to set up </w:t>
+      </w:r>
+      <w:proofErr w:type="spellStart"/>
+      <w:r>
+        <w:t>OpenCV</w:t>
+      </w:r>
+      <w:proofErr w:type="spellEnd"/>
+      <w:r>
+        <w:t xml:space="preserve"> environment and project property and add the source code (</w:t>
+      </w:r>
+      <w:r>
+        <w:rPr>
+          <w:b/>
+          <w:i/>
+        </w:rPr>
+        <w:t>MSC_ROOT</w:t>
+      </w:r>
+      <w:r>
+        <w:rPr>
+          <w:b/>
+          <w:i/>
+        </w:rPr>
+        <w:t>/</w:t>
+      </w:r>
+      <w:proofErr w:type="spellStart"/>
+      <w:r>
+        <w:rPr>
+          <w:b/>
+          <w:i/>
+        </w:rPr>
+        <w:t>msc</w:t>
+      </w:r>
+      <w:proofErr w:type="spellEnd"/>
+      <w:r>
+        <w:rPr>
+          <w:b/>
+          <w:i/>
+        </w:rPr>
+        <w:t>/</w:t>
+      </w:r>
+      <w:proofErr w:type="spellStart"/>
+      <w:r>
+        <w:rPr>
+          <w:b/>
+          <w:i/>
+        </w:rPr>
+        <w:t>src</w:t>
+      </w:r>
+      <w:proofErr w:type="spellEnd"/>
+      <w:r>
+        <w:t>) of the MSC project.</w:t>
+      </w:r>
     </w:p>
     <w:p>
       <w:pPr>
         <w:ind w:left="720" w:firstLine="360"/>
+        <w:rPr>
+          <w:b/>
+        </w:rPr>
       </w:pPr>
       <w:r>
         <w:t xml:space="preserve">I’m not sure why this happens, but if it cannot find </w:t>
@@ -757,40 +1244,33 @@
           <w:b/>
           <w:i/>
         </w:rPr>
-        <w:t>MSCROOT</w:t>
-      </w:r>
-      <w:r>
-        <w:rPr>
-          <w:b/>
-        </w:rPr>
-        <w:t>\.node</w:t>
-      </w:r>
-      <w:r>
-        <w:rPr>
-          <w:b/>
-        </w:rPr>
-        <w:t>-gyp\4.4.2</w:t>
-      </w:r>
-      <w:r>
-        <w:rPr>
-          <w:b/>
-        </w:rPr>
-        <w:t>\Release</w:t>
-      </w:r>
-      <w:r>
-        <w:rPr>
-          <w:b/>
-        </w:rPr>
+        <w:t>MSC_ROOT</w:t>
+      </w:r>
+      <w:r>
+        <w:rPr>
+          <w:b/>
+        </w:rPr>
+        <w:t xml:space="preserve">\.node-gyp\4.4.2\Release </w:t>
+      </w:r>
+      <w:r>
+        <w:t>to the place. Also, you might need to add the folder of</w:t>
+      </w:r>
+      <w:proofErr w:type="gramStart"/>
+      <w:r>
         <w:t xml:space="preserve"> </w:t>
       </w:r>
       <w:r>
-        <w:t xml:space="preserve">to the place. Also, you might need to add the folder of </w:t>
-      </w:r>
-      <w:r>
-        <w:rPr>
-          <w:b/>
-        </w:rPr>
-        <w:t>..\ pthreads-w32-2-9-1-release\lib</w:t>
+        <w:rPr>
+          <w:b/>
+        </w:rPr>
+        <w:t>..</w:t>
+      </w:r>
+      <w:proofErr w:type="gramEnd"/>
+      <w:r>
+        <w:rPr>
+          <w:b/>
+        </w:rPr>
+        <w:t>\ pthreads-w32-2-9-1-release\lib</w:t>
       </w:r>
       <w:r>
         <w:t xml:space="preserve"> to </w:t>
@@ -799,13 +1279,55 @@
         <w:rPr>
           <w:b/>
         </w:rPr>
-        <w:t>Project-Properties-</w:t>
-      </w:r>
-      <w:r>
-        <w:rPr>
-          <w:b/>
-        </w:rPr>
-        <w:t>linker-general-additional library directories</w:t>
+        <w:t>Project</w:t>
+      </w:r>
+      <w:r>
+        <w:rPr>
+          <w:b/>
+        </w:rPr>
+        <w:t xml:space="preserve"> – </w:t>
+      </w:r>
+      <w:r>
+        <w:rPr>
+          <w:b/>
+        </w:rPr>
+        <w:t>Properties</w:t>
+      </w:r>
+      <w:r>
+        <w:rPr>
+          <w:b/>
+        </w:rPr>
+        <w:t xml:space="preserve"> – </w:t>
+      </w:r>
+      <w:r>
+        <w:rPr>
+          <w:b/>
+        </w:rPr>
+        <w:t>linker</w:t>
+      </w:r>
+      <w:r>
+        <w:rPr>
+          <w:b/>
+        </w:rPr>
+        <w:t xml:space="preserve"> – </w:t>
+      </w:r>
+      <w:r>
+        <w:rPr>
+          <w:b/>
+        </w:rPr>
+        <w:t>general</w:t>
+      </w:r>
+      <w:r>
+        <w:rPr>
+          <w:b/>
+        </w:rPr>
+        <w:t xml:space="preserve"> – </w:t>
+      </w:r>
+      <w:r>
+        <w:rPr>
+          <w:b/>
+        </w:rPr>
+        <w:t>additional library directories</w:t>
       </w:r>
       <w:r>
         <w:t>.</w:t>
@@ -816,8 +1338,168 @@
         <w:ind w:left="720" w:firstLine="360"/>
       </w:pPr>
       <w:r>
-        <w:t>Build the solution, which produces in a .node file for nodejs.</w:t>
-      </w:r>
+        <w:t xml:space="preserve">Build the solution, which produces in a </w:t>
+      </w:r>
+      <w:proofErr w:type="spellStart"/>
+      <w:r>
+        <w:rPr>
+          <w:b/>
+        </w:rPr>
+        <w:t>MSC_</w:t>
+      </w:r>
+      <w:proofErr w:type="gramStart"/>
+      <w:r>
+        <w:rPr>
+          <w:b/>
+        </w:rPr>
+        <w:t>drone</w:t>
+      </w:r>
+      <w:r>
+        <w:rPr>
+          <w:b/>
+        </w:rPr>
+        <w:t>.node</w:t>
+      </w:r>
+      <w:proofErr w:type="spellEnd"/>
+      <w:proofErr w:type="gramEnd"/>
+      <w:r>
+        <w:t xml:space="preserve"> file for </w:t>
+      </w:r>
+      <w:proofErr w:type="spellStart"/>
+      <w:r>
+        <w:t>nodejs</w:t>
+      </w:r>
+      <w:proofErr w:type="spellEnd"/>
+      <w:r>
+        <w:t>.</w:t>
+      </w:r>
+    </w:p>
+    <w:p>
+      <w:pPr>
+        <w:ind w:left="720" w:firstLine="360"/>
+      </w:pPr>
+      <w:r>
+        <w:t xml:space="preserve">After configuring the </w:t>
+      </w:r>
+      <w:r>
+        <w:rPr>
+          <w:b/>
+        </w:rPr>
+        <w:t xml:space="preserve">binding.sln </w:t>
+      </w:r>
+      <w:r>
+        <w:t>with the source code in</w:t>
+      </w:r>
+      <w:r>
+        <w:rPr>
+          <w:b/>
+          <w:i/>
+        </w:rPr>
+        <w:t xml:space="preserve"> </w:t>
+      </w:r>
+      <w:r>
+        <w:rPr>
+          <w:b/>
+          <w:i/>
+        </w:rPr>
+        <w:t>MSC_ROOT</w:t>
+      </w:r>
+      <w:r>
+        <w:rPr>
+          <w:b/>
+          <w:i/>
+        </w:rPr>
+        <w:t>/</w:t>
+      </w:r>
+      <w:proofErr w:type="spellStart"/>
+      <w:r>
+        <w:rPr>
+          <w:b/>
+          <w:i/>
+        </w:rPr>
+        <w:t>msc</w:t>
+      </w:r>
+      <w:proofErr w:type="spellEnd"/>
+      <w:r>
+        <w:rPr>
+          <w:b/>
+          <w:i/>
+        </w:rPr>
+        <w:t>/</w:t>
+      </w:r>
+      <w:proofErr w:type="spellStart"/>
+      <w:r>
+        <w:rPr>
+          <w:b/>
+          <w:i/>
+        </w:rPr>
+        <w:t>src</w:t>
+      </w:r>
+      <w:proofErr w:type="spellEnd"/>
+      <w:r>
+        <w:t xml:space="preserve"> </w:t>
+      </w:r>
+      <w:r>
+        <w:t xml:space="preserve">for the first time, </w:t>
+      </w:r>
+      <w:r>
+        <w:t xml:space="preserve">you should be able to use the project in the future versions, since </w:t>
+      </w:r>
+      <w:r>
+        <w:t xml:space="preserve">the </w:t>
+      </w:r>
+      <w:r>
+        <w:rPr>
+          <w:b/>
+          <w:i/>
+        </w:rPr>
+        <w:t>MSC_ROOT</w:t>
+      </w:r>
+      <w:r>
+        <w:rPr>
+          <w:b/>
+          <w:i/>
+        </w:rPr>
+        <w:t>/</w:t>
+      </w:r>
+      <w:proofErr w:type="spellStart"/>
+      <w:r>
+        <w:rPr>
+          <w:b/>
+          <w:i/>
+        </w:rPr>
+        <w:t>msc</w:t>
+      </w:r>
+      <w:proofErr w:type="spellEnd"/>
+      <w:r>
+        <w:rPr>
+          <w:b/>
+          <w:i/>
+        </w:rPr>
+        <w:t xml:space="preserve">/build </w:t>
+      </w:r>
+      <w:r>
+        <w:t xml:space="preserve">directory is already </w:t>
+      </w:r>
+      <w:r>
+        <w:t xml:space="preserve">excluded from the </w:t>
+      </w:r>
+      <w:proofErr w:type="spellStart"/>
+      <w:r>
+        <w:t>github</w:t>
+      </w:r>
+      <w:proofErr w:type="spellEnd"/>
+      <w:r>
+        <w:t xml:space="preserve"> repository </w:t>
+      </w:r>
+      <w:r>
+        <w:t>and will not update.</w:t>
+      </w:r>
+    </w:p>
+    <w:p>
+      <w:pPr>
+        <w:ind w:left="720" w:firstLine="360"/>
+      </w:pPr>
     </w:p>
     <w:p>
       <w:pPr>
@@ -828,23 +1510,39 @@
         </w:numPr>
       </w:pPr>
       <w:r>
-        <w:t>Call the node from nodejs and fly the drone</w:t>
-      </w:r>
-    </w:p>
-    <w:p>
-      <w:pPr>
-        <w:ind w:left="720" w:firstLine="720"/>
+        <w:t xml:space="preserve">Call the node from </w:t>
+      </w:r>
+      <w:proofErr w:type="spellStart"/>
+      <w:r>
+        <w:t>nodejs</w:t>
+      </w:r>
+      <w:proofErr w:type="spellEnd"/>
+      <w:r>
+        <w:t xml:space="preserve"> and fly the drone</w:t>
+      </w:r>
+    </w:p>
+    <w:p>
+      <w:pPr>
+        <w:ind w:left="360" w:firstLine="720"/>
       </w:pPr>
       <w:r>
         <w:t xml:space="preserve">Get the drone ready. Connect </w:t>
       </w:r>
       <w:r>
-        <w:t xml:space="preserve">to its wifi from PC. </w:t>
-      </w:r>
-    </w:p>
-    <w:p>
-      <w:pPr>
-        <w:ind w:left="720" w:firstLine="720"/>
+        <w:t xml:space="preserve">to its </w:t>
+      </w:r>
+      <w:proofErr w:type="spellStart"/>
+      <w:r>
+        <w:t>wifi</w:t>
+      </w:r>
+      <w:proofErr w:type="spellEnd"/>
+      <w:r>
+        <w:t xml:space="preserve"> from PC. </w:t>
+      </w:r>
+    </w:p>
+    <w:p>
+      <w:pPr>
+        <w:ind w:left="360" w:firstLine="720"/>
       </w:pPr>
       <w:r>
         <w:t xml:space="preserve">Go to </w:t>
@@ -854,17 +1552,102 @@
           <w:b/>
           <w:i/>
         </w:rPr>
-        <w:t>MSCROOT/msc</w:t>
-      </w:r>
-      <w:r>
-        <w:rPr>
-          <w:b/>
-          <w:i/>
-        </w:rPr>
-        <w:t xml:space="preserve">/js. </w:t>
-      </w:r>
-      <w:r>
-        <w:t xml:space="preserve">We need to use binary library ffmpeg to get the image stream. </w:t>
+        <w:t>MSC_ROOT</w:t>
+      </w:r>
+      <w:r>
+        <w:rPr>
+          <w:b/>
+          <w:i/>
+        </w:rPr>
+        <w:t>/</w:t>
+      </w:r>
+      <w:proofErr w:type="spellStart"/>
+      <w:r>
+        <w:rPr>
+          <w:b/>
+          <w:i/>
+        </w:rPr>
+        <w:t>msc</w:t>
+      </w:r>
+      <w:proofErr w:type="spellEnd"/>
+      <w:r>
+        <w:rPr>
+          <w:b/>
+          <w:i/>
+        </w:rPr>
+        <w:t>/</w:t>
+      </w:r>
+      <w:proofErr w:type="spellStart"/>
+      <w:r>
+        <w:rPr>
+          <w:b/>
+          <w:i/>
+        </w:rPr>
+        <w:t>js</w:t>
+      </w:r>
+      <w:proofErr w:type="spellEnd"/>
+      <w:r>
+        <w:rPr>
+          <w:b/>
+          <w:i/>
+        </w:rPr>
+        <w:t xml:space="preserve">. </w:t>
+      </w:r>
+      <w:r>
+        <w:t xml:space="preserve">We need to use binary library </w:t>
+      </w:r>
+      <w:proofErr w:type="spellStart"/>
+      <w:r>
+        <w:rPr>
+          <w:b/>
+        </w:rPr>
+        <w:t>ffmpeg</w:t>
+      </w:r>
+      <w:proofErr w:type="spellEnd"/>
+      <w:r>
+        <w:t xml:space="preserve"> to get the image stream. </w:t>
+      </w:r>
+    </w:p>
+    <w:p>
+      <w:pPr>
+        <w:ind w:left="720" w:firstLine="360"/>
+      </w:pPr>
+      <w:r>
+        <w:t xml:space="preserve">Open </w:t>
+      </w:r>
+      <w:r>
+        <w:rPr>
+          <w:b/>
+        </w:rPr>
+        <w:t xml:space="preserve">ff-prompt.bat. </w:t>
+      </w:r>
+      <w:r>
+        <w:t>Go back to the upper directory (cd</w:t>
+      </w:r>
+      <w:proofErr w:type="gramStart"/>
+      <w:r>
+        <w:t xml:space="preserve"> ..</w:t>
+      </w:r>
+      <w:proofErr w:type="gramEnd"/>
+      <w:r>
+        <w:t xml:space="preserve">). Type </w:t>
+      </w:r>
+      <w:r>
+        <w:rPr>
+          <w:b/>
+        </w:rPr>
+        <w:t>node jstest.js</w:t>
+      </w:r>
+      <w:r>
+        <w:t xml:space="preserve">, which will run the </w:t>
+      </w:r>
+      <w:proofErr w:type="spellStart"/>
+      <w:r>
+        <w:t>js</w:t>
+      </w:r>
+      <w:proofErr w:type="spellEnd"/>
+      <w:r>
+        <w:t xml:space="preserve"> script in node. </w:t>
       </w:r>
     </w:p>
     <w:p>
@@ -873,25 +1656,7 @@
         <w:ind w:left="1080"/>
       </w:pPr>
       <w:r>
-        <w:t xml:space="preserve">Open </w:t>
-      </w:r>
-      <w:r>
-        <w:rPr>
-          <w:b/>
-        </w:rPr>
-        <w:t xml:space="preserve">ff-prompt.bat. </w:t>
-      </w:r>
-      <w:r>
-        <w:t xml:space="preserve">Go back to the upper directory (cd ..). Type </w:t>
-      </w:r>
-      <w:r>
-        <w:rPr>
-          <w:b/>
-        </w:rPr>
-        <w:t>node jstest.js</w:t>
-      </w:r>
-      <w:r>
-        <w:t xml:space="preserve">, which will run the js script in node. </w:t>
+        <w:t>Demo done!</w:t>
       </w:r>
     </w:p>
     <w:p>
@@ -899,10 +1664,6 @@
         <w:pStyle w:val="af6"/>
         <w:ind w:left="1080"/>
       </w:pPr>
-      <w:r>
-        <w:tab/>
-        <w:t>Demo done!</w:t>
-      </w:r>
     </w:p>
     <w:p>
       <w:pPr>
@@ -912,12 +1673,741 @@
     </w:p>
     <w:p>
       <w:pPr>
+        <w:pStyle w:val="2"/>
+        <w:rPr>
+          <w:rStyle w:val="af0"/>
+        </w:rPr>
+      </w:pPr>
+      <w:r>
+        <w:rPr>
+          <w:rStyle w:val="af0"/>
+        </w:rPr>
+        <w:t>G</w:t>
+      </w:r>
+      <w:r>
+        <w:rPr>
+          <w:rStyle w:val="af0"/>
+          <w:rFonts w:hint="eastAsia"/>
+        </w:rPr>
+        <w:t>ene</w:t>
+      </w:r>
+      <w:r>
+        <w:rPr>
+          <w:rStyle w:val="af0"/>
+        </w:rPr>
+        <w:t>ral method to set up</w:t>
+      </w:r>
+    </w:p>
+    <w:p>
+      <w:pPr>
+        <w:pStyle w:val="af6"/>
+        <w:numPr>
+          <w:ilvl w:val="0"/>
+          <w:numId w:val="11"/>
+        </w:numPr>
+        <w:rPr>
+          <w:b/>
+        </w:rPr>
+      </w:pPr>
+      <w:r>
+        <w:rPr>
+          <w:b/>
+        </w:rPr>
+        <w:t>Set up Map Seeking Circuit</w:t>
+      </w:r>
+    </w:p>
+    <w:p>
+      <w:pPr>
+        <w:ind w:left="360" w:firstLine="360"/>
+      </w:pPr>
+      <w:r>
+        <w:lastRenderedPageBreak/>
+        <w:t xml:space="preserve">Generally, to set up the MSC is to set up an </w:t>
+      </w:r>
+      <w:proofErr w:type="spellStart"/>
+      <w:r>
+        <w:t>OpenCV</w:t>
+      </w:r>
+      <w:proofErr w:type="spellEnd"/>
+      <w:r>
+        <w:t xml:space="preserve"> project. The source code is in </w:t>
+      </w:r>
+      <w:r>
+        <w:rPr>
+          <w:b/>
+          <w:i/>
+        </w:rPr>
+        <w:t>MSC_ROOT</w:t>
+      </w:r>
+      <w:r>
+        <w:rPr>
+          <w:b/>
+          <w:i/>
+        </w:rPr>
+        <w:t>/</w:t>
+      </w:r>
+      <w:proofErr w:type="spellStart"/>
+      <w:r>
+        <w:rPr>
+          <w:b/>
+          <w:i/>
+        </w:rPr>
+        <w:t>msc</w:t>
+      </w:r>
+      <w:proofErr w:type="spellEnd"/>
+      <w:r>
+        <w:rPr>
+          <w:b/>
+          <w:i/>
+        </w:rPr>
+        <w:t>/</w:t>
+      </w:r>
+      <w:proofErr w:type="spellStart"/>
+      <w:r>
+        <w:rPr>
+          <w:b/>
+          <w:i/>
+        </w:rPr>
+        <w:t>src</w:t>
+      </w:r>
+      <w:proofErr w:type="spellEnd"/>
+      <w:r>
+        <w:rPr>
+          <w:b/>
+          <w:i/>
+        </w:rPr>
+        <w:t xml:space="preserve">. </w:t>
+      </w:r>
+      <w:r>
+        <w:t xml:space="preserve">You can find what is used in </w:t>
+      </w:r>
+      <w:proofErr w:type="spellStart"/>
+      <w:proofErr w:type="gramStart"/>
+      <w:r>
+        <w:t>msc.vcxproj</w:t>
+      </w:r>
+      <w:proofErr w:type="spellEnd"/>
+      <w:proofErr w:type="gramEnd"/>
+      <w:r>
+        <w:t xml:space="preserve"> file. Note that when configuring Linux based platform, </w:t>
+      </w:r>
+      <w:proofErr w:type="spellStart"/>
+      <w:r>
+        <w:t>pthread</w:t>
+      </w:r>
+      <w:proofErr w:type="spellEnd"/>
+      <w:r>
+        <w:t xml:space="preserve"> package</w:t>
+      </w:r>
+      <w:r>
+        <w:t xml:space="preserve"> for windows</w:t>
+      </w:r>
+      <w:r>
+        <w:t xml:space="preserve"> </w:t>
+      </w:r>
+      <w:r>
+        <w:t>(</w:t>
+      </w:r>
+      <w:r>
+        <w:rPr>
+          <w:b/>
+        </w:rPr>
+        <w:t>pthreads-w32-2-9-1-release</w:t>
+      </w:r>
+      <w:r>
+        <w:t>) is no longer needed.</w:t>
+      </w:r>
+    </w:p>
+    <w:p>
+      <w:pPr>
+        <w:ind w:left="360" w:firstLine="360"/>
+      </w:pPr>
+      <w:r>
+        <w:t xml:space="preserve">It might be possible to convert the VS project directly to </w:t>
+      </w:r>
+      <w:proofErr w:type="spellStart"/>
+      <w:r>
+        <w:t>makefile</w:t>
+      </w:r>
+      <w:proofErr w:type="spellEnd"/>
+      <w:r>
+        <w:t xml:space="preserve">. </w:t>
+      </w:r>
+      <w:hyperlink r:id="rId12" w:history="1">
+        <w:r>
+          <w:rPr>
+            <w:rStyle w:val="af7"/>
+          </w:rPr>
+          <w:t>Here’s</w:t>
+        </w:r>
+      </w:hyperlink>
+      <w:r>
+        <w:t xml:space="preserve"> a hint of what can be used.</w:t>
+      </w:r>
+    </w:p>
+    <w:p>
+      <w:pPr>
+        <w:pStyle w:val="af6"/>
+        <w:numPr>
+          <w:ilvl w:val="0"/>
+          <w:numId w:val="11"/>
+        </w:numPr>
+        <w:rPr>
+          <w:b/>
+        </w:rPr>
+      </w:pPr>
+      <w:r>
+        <w:rPr>
+          <w:b/>
+        </w:rPr>
+        <w:t>Set up node-</w:t>
+      </w:r>
+      <w:proofErr w:type="spellStart"/>
+      <w:r>
+        <w:rPr>
+          <w:b/>
+        </w:rPr>
+        <w:t>ar</w:t>
+      </w:r>
+      <w:proofErr w:type="spellEnd"/>
+      <w:r>
+        <w:rPr>
+          <w:b/>
+        </w:rPr>
+        <w:t>-drone</w:t>
+      </w:r>
+    </w:p>
+    <w:p>
+      <w:pPr>
+        <w:ind w:left="426" w:firstLine="283"/>
+        <w:rPr>
+          <w:sz w:val="19"/>
+        </w:rPr>
+      </w:pPr>
+      <w:r>
+        <w:t>Configure the interface to the drone should be familiar. Just follow the corresponding instructions for the platform you need.</w:t>
+      </w:r>
+      <w:r>
+        <w:t xml:space="preserve"> </w:t>
+      </w:r>
+      <w:r>
+        <w:t>The method is inspired by the</w:t>
+      </w:r>
+      <w:r>
+        <w:t xml:space="preserve"> tutorial on this website.</w:t>
+      </w:r>
+    </w:p>
+    <w:p>
+      <w:pPr>
+        <w:pStyle w:val="af6"/>
+        <w:numPr>
+          <w:ilvl w:val="0"/>
+          <w:numId w:val="12"/>
+        </w:numPr>
+      </w:pPr>
+      <w:r>
+        <w:t xml:space="preserve">Install </w:t>
+      </w:r>
+      <w:hyperlink r:id="rId13" w:history="1">
+        <w:proofErr w:type="spellStart"/>
+        <w:r>
+          <w:rPr>
+            <w:rStyle w:val="af7"/>
+            <w:b/>
+          </w:rPr>
+          <w:t>nodejs</w:t>
+        </w:r>
+        <w:proofErr w:type="spellEnd"/>
+      </w:hyperlink>
+      <w:r>
+        <w:rPr>
+          <w:b/>
+        </w:rPr>
+        <w:t xml:space="preserve"> </w:t>
+      </w:r>
+      <w:r>
+        <w:t>(current version v4.4.5)</w:t>
+      </w:r>
+    </w:p>
+    <w:p>
+      <w:pPr>
         <w:pStyle w:val="af6"/>
         <w:ind w:left="1080"/>
       </w:pPr>
     </w:p>
     <w:p>
       <w:pPr>
+        <w:pStyle w:val="af6"/>
+        <w:numPr>
+          <w:ilvl w:val="0"/>
+          <w:numId w:val="12"/>
+        </w:numPr>
+      </w:pPr>
+      <w:r>
+        <w:t xml:space="preserve">Install </w:t>
+      </w:r>
+      <w:hyperlink r:id="rId14" w:history="1">
+        <w:proofErr w:type="spellStart"/>
+        <w:r>
+          <w:rPr>
+            <w:rStyle w:val="af7"/>
+          </w:rPr>
+          <w:t>ar</w:t>
+        </w:r>
+        <w:proofErr w:type="spellEnd"/>
+        <w:r>
+          <w:rPr>
+            <w:rStyle w:val="af7"/>
+          </w:rPr>
+          <w:t>-drone</w:t>
+        </w:r>
+      </w:hyperlink>
+      <w:r>
+        <w:t xml:space="preserve"> through </w:t>
+      </w:r>
+      <w:proofErr w:type="spellStart"/>
+      <w:r>
+        <w:t>nodejs</w:t>
+      </w:r>
+      <w:proofErr w:type="spellEnd"/>
+      <w:r>
+        <w:t xml:space="preserve">: </w:t>
+      </w:r>
+    </w:p>
+    <w:p>
+      <w:pPr>
+        <w:pStyle w:val="af6"/>
+        <w:ind w:left="1080"/>
+        <w:jc w:val="center"/>
+        <w:rPr>
+          <w:b/>
+          <w:i/>
+        </w:rPr>
+      </w:pPr>
+      <w:proofErr w:type="spellStart"/>
+      <w:r>
+        <w:rPr>
+          <w:b/>
+          <w:i/>
+        </w:rPr>
+        <w:t>npm</w:t>
+      </w:r>
+      <w:proofErr w:type="spellEnd"/>
+      <w:r>
+        <w:rPr>
+          <w:b/>
+          <w:i/>
+        </w:rPr>
+        <w:t xml:space="preserve"> install git://github.com/felixge/node-ar-drone.git</w:t>
+      </w:r>
+    </w:p>
+    <w:p>
+      <w:pPr>
+        <w:pStyle w:val="af6"/>
+        <w:ind w:left="1080"/>
+        <w:jc w:val="center"/>
+        <w:rPr>
+          <w:b/>
+          <w:i/>
+        </w:rPr>
+      </w:pPr>
+    </w:p>
+    <w:p>
+      <w:pPr>
+        <w:pStyle w:val="af6"/>
+        <w:numPr>
+          <w:ilvl w:val="0"/>
+          <w:numId w:val="12"/>
+        </w:numPr>
+      </w:pPr>
+      <w:r>
+        <w:t xml:space="preserve">Install </w:t>
+      </w:r>
+      <w:hyperlink r:id="rId15" w:history="1">
+        <w:r>
+          <w:rPr>
+            <w:rStyle w:val="af7"/>
+          </w:rPr>
+          <w:t>node-</w:t>
+        </w:r>
+        <w:proofErr w:type="spellStart"/>
+        <w:r>
+          <w:rPr>
+            <w:rStyle w:val="af7"/>
+          </w:rPr>
+          <w:t>arraybuffer</w:t>
+        </w:r>
+        <w:proofErr w:type="spellEnd"/>
+      </w:hyperlink>
+      <w:r>
+        <w:t xml:space="preserve"> and </w:t>
+      </w:r>
+      <w:hyperlink r:id="rId16" w:history="1">
+        <w:r>
+          <w:rPr>
+            <w:rStyle w:val="af7"/>
+          </w:rPr>
+          <w:t>nan</w:t>
+        </w:r>
+      </w:hyperlink>
+      <w:r>
+        <w:t xml:space="preserve">, to convert </w:t>
+      </w:r>
+      <w:proofErr w:type="spellStart"/>
+      <w:r>
+        <w:t>nodejs</w:t>
+      </w:r>
+      <w:proofErr w:type="spellEnd"/>
+      <w:r>
+        <w:t xml:space="preserve"> object to void* in C.</w:t>
+      </w:r>
+    </w:p>
+    <w:p>
+      <w:pPr>
+        <w:pStyle w:val="af6"/>
+        <w:ind w:left="1080"/>
+        <w:jc w:val="center"/>
+        <w:rPr>
+          <w:b/>
+          <w:i/>
+        </w:rPr>
+      </w:pPr>
+      <w:proofErr w:type="spellStart"/>
+      <w:r>
+        <w:rPr>
+          <w:b/>
+          <w:i/>
+        </w:rPr>
+        <w:t>npm</w:t>
+      </w:r>
+      <w:proofErr w:type="spellEnd"/>
+      <w:r>
+        <w:rPr>
+          <w:b/>
+          <w:i/>
+        </w:rPr>
+        <w:t xml:space="preserve"> install node-</w:t>
+      </w:r>
+      <w:proofErr w:type="spellStart"/>
+      <w:r>
+        <w:rPr>
+          <w:b/>
+          <w:i/>
+        </w:rPr>
+        <w:t>arraybuffer</w:t>
+      </w:r>
+      <w:proofErr w:type="spellEnd"/>
+      <w:r>
+        <w:rPr>
+          <w:b/>
+          <w:i/>
+        </w:rPr>
+        <w:t xml:space="preserve"> </w:t>
+      </w:r>
+      <w:r>
+        <w:rPr>
+          <w:b/>
+          <w:i/>
+        </w:rPr>
+        <w:t>–</w:t>
+      </w:r>
+      <w:r>
+        <w:rPr>
+          <w:b/>
+          <w:i/>
+        </w:rPr>
+        <w:t>save</w:t>
+      </w:r>
+    </w:p>
+    <w:p>
+      <w:pPr>
+        <w:pStyle w:val="af6"/>
+        <w:ind w:left="1080"/>
+        <w:jc w:val="center"/>
+        <w:rPr>
+          <w:b/>
+          <w:i/>
+        </w:rPr>
+      </w:pPr>
+      <w:proofErr w:type="spellStart"/>
+      <w:r>
+        <w:rPr>
+          <w:b/>
+          <w:i/>
+        </w:rPr>
+        <w:t>npm</w:t>
+      </w:r>
+      <w:proofErr w:type="spellEnd"/>
+      <w:r>
+        <w:rPr>
+          <w:b/>
+          <w:i/>
+        </w:rPr>
+        <w:t xml:space="preserve"> install </w:t>
+      </w:r>
+      <w:r>
+        <w:rPr>
+          <w:b/>
+          <w:i/>
+        </w:rPr>
+        <w:t>nan –</w:t>
+      </w:r>
+      <w:r>
+        <w:rPr>
+          <w:b/>
+          <w:i/>
+        </w:rPr>
+        <w:t>save</w:t>
+      </w:r>
+    </w:p>
+    <w:p>
+      <w:pPr>
+        <w:pStyle w:val="af6"/>
+        <w:ind w:left="1080"/>
+        <w:jc w:val="center"/>
+        <w:rPr>
+          <w:b/>
+          <w:i/>
+        </w:rPr>
+      </w:pPr>
+    </w:p>
+    <w:p>
+      <w:pPr>
+        <w:pStyle w:val="af6"/>
+        <w:numPr>
+          <w:ilvl w:val="0"/>
+          <w:numId w:val="12"/>
+        </w:numPr>
+      </w:pPr>
+      <w:r>
+        <w:t xml:space="preserve">Install </w:t>
+      </w:r>
+      <w:hyperlink r:id="rId17" w:history="1">
+        <w:r>
+          <w:rPr>
+            <w:rStyle w:val="af7"/>
+          </w:rPr>
+          <w:t>node-gyp</w:t>
+        </w:r>
+      </w:hyperlink>
+      <w:r>
+        <w:t>. This part is different for Unix or Max OS. Follow the instruction on GitHub.</w:t>
+      </w:r>
+    </w:p>
+    <w:p>
+      <w:pPr>
+        <w:pStyle w:val="af6"/>
+        <w:ind w:left="1080"/>
+      </w:pPr>
+    </w:p>
+    <w:p>
+      <w:pPr>
+        <w:pStyle w:val="af6"/>
+        <w:numPr>
+          <w:ilvl w:val="0"/>
+          <w:numId w:val="12"/>
+        </w:numPr>
+      </w:pPr>
+      <w:r>
+        <w:t>Set up the MSC</w:t>
+      </w:r>
+      <w:r>
+        <w:t xml:space="preserve"> </w:t>
+      </w:r>
+      <w:proofErr w:type="spellStart"/>
+      <w:r>
+        <w:t>makefile</w:t>
+      </w:r>
+      <w:proofErr w:type="spellEnd"/>
+      <w:r>
+        <w:t xml:space="preserve"> with node dependency enabled.</w:t>
+      </w:r>
+    </w:p>
+    <w:p>
+      <w:pPr>
+        <w:ind w:left="720" w:firstLine="360"/>
+      </w:pPr>
+      <w:r>
+        <w:t xml:space="preserve">One way is to follow the same procedure as in VS, i.e. do the binding with a “hello world” code and modify the </w:t>
+      </w:r>
+      <w:proofErr w:type="spellStart"/>
+      <w:r>
+        <w:t>makefile</w:t>
+      </w:r>
+      <w:proofErr w:type="spellEnd"/>
+      <w:r>
+        <w:t>.</w:t>
+      </w:r>
+    </w:p>
+    <w:p>
+      <w:pPr>
+        <w:ind w:left="720" w:firstLine="360"/>
+      </w:pPr>
+      <w:r>
+        <w:t xml:space="preserve">To bind the hello.cc in Unix, the same command </w:t>
+      </w:r>
+      <w:r>
+        <w:rPr>
+          <w:b/>
+          <w:i/>
+        </w:rPr>
+        <w:t xml:space="preserve">node-gyp configure install </w:t>
+      </w:r>
+      <w:r>
+        <w:t xml:space="preserve">is used. </w:t>
+      </w:r>
+      <w:r>
+        <w:t>This will result in a</w:t>
+      </w:r>
+      <w:r>
+        <w:t xml:space="preserve"> </w:t>
+      </w:r>
+      <w:proofErr w:type="spellStart"/>
+      <w:r>
+        <w:t>Makefile</w:t>
+      </w:r>
+      <w:proofErr w:type="spellEnd"/>
+      <w:r>
+        <w:t xml:space="preserve"> for your platform. Refer to the </w:t>
+      </w:r>
+      <w:hyperlink r:id="rId18" w:history="1">
+        <w:proofErr w:type="spellStart"/>
+        <w:r>
+          <w:rPr>
+            <w:rStyle w:val="af7"/>
+          </w:rPr>
+          <w:t>nodejs</w:t>
+        </w:r>
+        <w:proofErr w:type="spellEnd"/>
+        <w:r>
+          <w:rPr>
+            <w:rStyle w:val="af7"/>
+          </w:rPr>
+          <w:t xml:space="preserve"> document about </w:t>
+        </w:r>
+        <w:proofErr w:type="spellStart"/>
+        <w:r>
+          <w:rPr>
+            <w:rStyle w:val="af7"/>
+          </w:rPr>
+          <w:t>addon</w:t>
+        </w:r>
+        <w:proofErr w:type="spellEnd"/>
+      </w:hyperlink>
+      <w:r>
+        <w:t xml:space="preserve"> for more.  </w:t>
+      </w:r>
+    </w:p>
+    <w:p>
+      <w:pPr>
+        <w:pStyle w:val="af6"/>
+        <w:numPr>
+          <w:ilvl w:val="0"/>
+          <w:numId w:val="12"/>
+        </w:numPr>
+      </w:pPr>
+      <w:r>
+        <w:t>D</w:t>
+      </w:r>
+      <w:r>
+        <w:rPr>
+          <w:rFonts w:hint="eastAsia"/>
+        </w:rPr>
+        <w:t>ow</w:t>
+      </w:r>
+      <w:r>
+        <w:t xml:space="preserve">nload </w:t>
+      </w:r>
+      <w:hyperlink r:id="rId19" w:history="1">
+        <w:proofErr w:type="spellStart"/>
+        <w:r>
+          <w:rPr>
+            <w:rStyle w:val="af7"/>
+            <w:b/>
+          </w:rPr>
+          <w:t>ffmepg</w:t>
+        </w:r>
+        <w:proofErr w:type="spellEnd"/>
+      </w:hyperlink>
+      <w:r>
+        <w:rPr>
+          <w:b/>
+        </w:rPr>
+        <w:t xml:space="preserve">. </w:t>
+      </w:r>
+      <w:r>
+        <w:t xml:space="preserve">Choose the appropriate version and run </w:t>
+      </w:r>
+      <w:r>
+        <w:rPr>
+          <w:b/>
+        </w:rPr>
+        <w:t>node</w:t>
+      </w:r>
+      <w:r>
+        <w:t xml:space="preserve"> </w:t>
+      </w:r>
+      <w:r>
+        <w:rPr>
+          <w:rFonts w:hint="eastAsia"/>
+        </w:rPr>
+        <w:t>with</w:t>
+      </w:r>
+      <w:r>
+        <w:t xml:space="preserve"> </w:t>
+      </w:r>
+      <w:proofErr w:type="spellStart"/>
+      <w:r>
+        <w:rPr>
+          <w:b/>
+        </w:rPr>
+        <w:t>ffmepg</w:t>
+      </w:r>
+      <w:proofErr w:type="spellEnd"/>
+      <w:r>
+        <w:t>,</w:t>
+      </w:r>
+      <w:r>
+        <w:t xml:space="preserve"> </w:t>
+      </w:r>
+      <w:r>
+        <w:t>c</w:t>
+      </w:r>
+      <w:r>
+        <w:t xml:space="preserve">all </w:t>
+      </w:r>
+      <w:r>
+        <w:t xml:space="preserve">the </w:t>
+      </w:r>
+      <w:proofErr w:type="spellStart"/>
+      <w:r>
+        <w:t>js</w:t>
+      </w:r>
+      <w:proofErr w:type="spellEnd"/>
+      <w:r>
+        <w:t xml:space="preserve"> file</w:t>
+      </w:r>
+      <w:r>
+        <w:t xml:space="preserve"> </w:t>
+      </w:r>
+      <w:r>
+        <w:t>to</w:t>
+      </w:r>
+      <w:r>
+        <w:t xml:space="preserve"> fly the drone</w:t>
+      </w:r>
+      <w:r>
+        <w:t>.</w:t>
+      </w:r>
+    </w:p>
+    <w:p>
+      <w:pPr>
+        <w:pStyle w:val="af6"/>
+        <w:ind w:left="1080"/>
+      </w:pPr>
+    </w:p>
+    <w:p>
+      <w:pPr>
         <w:pStyle w:val="2"/>
         <w:rPr>
           <w:rStyle w:val="af0"/>
@@ -927,7 +2417,199 @@
         <w:rPr>
           <w:rStyle w:val="af0"/>
         </w:rPr>
-        <w:t>Set up on Linux</w:t>
+        <w:t>Resources</w:t>
+      </w:r>
+      <w:r>
+        <w:rPr>
+          <w:rStyle w:val="af0"/>
+        </w:rPr>
+        <w:t xml:space="preserve"> for drone</w:t>
+      </w:r>
+    </w:p>
+    <w:p>
+      <w:pPr>
+        <w:pStyle w:val="af6"/>
+        <w:numPr>
+          <w:ilvl w:val="0"/>
+          <w:numId w:val="13"/>
+        </w:numPr>
+      </w:pPr>
+      <w:r>
+        <w:t>A</w:t>
+      </w:r>
+      <w:r>
+        <w:t xml:space="preserve"> step by step tutorial for flying the drone. </w:t>
+      </w:r>
+      <w:hyperlink r:id="rId20" w:history="1">
+        <w:r>
+          <w:rPr>
+            <w:rStyle w:val="af7"/>
+          </w:rPr>
+          <w:t>http://www.instructables.com/id/Autonomous-AR-Parrot-Drone-20-Flying/</w:t>
+        </w:r>
+      </w:hyperlink>
+      <w:r>
+        <w:t xml:space="preserve"> </w:t>
+      </w:r>
+    </w:p>
+    <w:p>
+      <w:pPr>
+        <w:pStyle w:val="af6"/>
+        <w:numPr>
+          <w:ilvl w:val="0"/>
+          <w:numId w:val="13"/>
+        </w:numPr>
+      </w:pPr>
+      <w:r>
+        <w:t xml:space="preserve">The </w:t>
+      </w:r>
+      <w:proofErr w:type="spellStart"/>
+      <w:r>
+        <w:t>git</w:t>
+      </w:r>
+      <w:proofErr w:type="spellEnd"/>
+      <w:r>
+        <w:t xml:space="preserve"> repository of the </w:t>
+      </w:r>
+      <w:proofErr w:type="spellStart"/>
+      <w:r>
+        <w:t>nodejs</w:t>
+      </w:r>
+      <w:proofErr w:type="spellEnd"/>
+      <w:r>
+        <w:t xml:space="preserve"> interface, with a brief summary of available functions. </w:t>
+      </w:r>
+      <w:hyperlink r:id="rId21" w:history="1">
+        <w:r>
+          <w:rPr>
+            <w:rStyle w:val="af7"/>
+          </w:rPr>
+          <w:t>https://github.com/felixge/node-ar-drone</w:t>
+        </w:r>
+      </w:hyperlink>
+      <w:r>
+        <w:t xml:space="preserve"> </w:t>
+      </w:r>
+    </w:p>
+    <w:p>
+      <w:pPr>
+        <w:pStyle w:val="af6"/>
+        <w:numPr>
+          <w:ilvl w:val="0"/>
+          <w:numId w:val="13"/>
+        </w:numPr>
+      </w:pPr>
+      <w:r>
+        <w:t xml:space="preserve"> The official document for </w:t>
+      </w:r>
+      <w:proofErr w:type="spellStart"/>
+      <w:r>
+        <w:t>nodejs</w:t>
+      </w:r>
+      <w:proofErr w:type="spellEnd"/>
+      <w:r>
+        <w:t xml:space="preserve">. In exact, the </w:t>
+      </w:r>
+      <w:proofErr w:type="spellStart"/>
+      <w:r>
+        <w:t>addon</w:t>
+      </w:r>
+      <w:proofErr w:type="spellEnd"/>
+      <w:r>
+        <w:t xml:space="preserve"> part, which bind C/C++ code to </w:t>
+      </w:r>
+      <w:r>
+        <w:t xml:space="preserve">produce </w:t>
+      </w:r>
+      <w:r>
+        <w:t xml:space="preserve">node module. </w:t>
+      </w:r>
+      <w:hyperlink r:id="rId22" w:history="1">
+        <w:r>
+          <w:rPr>
+            <w:rStyle w:val="af7"/>
+          </w:rPr>
+          <w:t>https://nodejs.org/dist/latest-v4.x/docs/api/addons.html</w:t>
+        </w:r>
+      </w:hyperlink>
+      <w:r>
+        <w:t>.</w:t>
+      </w:r>
+    </w:p>
+    <w:p>
+      <w:pPr>
+        <w:pStyle w:val="af6"/>
+        <w:numPr>
+          <w:ilvl w:val="0"/>
+          <w:numId w:val="13"/>
+        </w:numPr>
+      </w:pPr>
+      <w:r>
+        <w:t xml:space="preserve">A more advanced introduction to build C/C++ </w:t>
+      </w:r>
+      <w:proofErr w:type="spellStart"/>
+      <w:r>
+        <w:t>addon</w:t>
+      </w:r>
+      <w:proofErr w:type="spellEnd"/>
+      <w:r>
+        <w:t xml:space="preserve"> for </w:t>
+      </w:r>
+      <w:proofErr w:type="spellStart"/>
+      <w:r>
+        <w:t>nodejs</w:t>
+      </w:r>
+      <w:proofErr w:type="spellEnd"/>
+      <w:r>
+        <w:t xml:space="preserve">. </w:t>
+      </w:r>
+      <w:hyperlink r:id="rId23" w:history="1">
+        <w:r>
+          <w:rPr>
+            <w:rStyle w:val="af7"/>
+          </w:rPr>
+          <w:t>https://blog.scottfrees.com/c-processing-from-node-js</w:t>
+        </w:r>
+      </w:hyperlink>
+      <w:r>
+        <w:t xml:space="preserve">. </w:t>
+      </w:r>
+    </w:p>
+    <w:p>
+      <w:pPr>
+        <w:pStyle w:val="af6"/>
+        <w:numPr>
+          <w:ilvl w:val="0"/>
+          <w:numId w:val="13"/>
+        </w:numPr>
+      </w:pPr>
+      <w:r>
+        <w:t>The official document of v8</w:t>
+      </w:r>
+      <w:r>
+        <w:t xml:space="preserve">, which </w:t>
+      </w:r>
+      <w:r>
+        <w:t xml:space="preserve">could help to write the C/C++ </w:t>
+      </w:r>
+      <w:proofErr w:type="spellStart"/>
+      <w:r>
+        <w:t>addon</w:t>
+      </w:r>
+      <w:proofErr w:type="spellEnd"/>
+      <w:r>
+        <w:t xml:space="preserve">. </w:t>
+      </w:r>
+      <w:hyperlink r:id="rId24" w:history="1">
+        <w:r>
+          <w:rPr>
+            <w:rStyle w:val="af7"/>
+          </w:rPr>
+          <w:t>https://v8docs.nodesource.com/node-4.2/inherits.html</w:t>
+        </w:r>
+      </w:hyperlink>
+      <w:r>
+        <w:t>.</w:t>
       </w:r>
     </w:p>
     <w:p>
@@ -941,7 +2623,538 @@
         <w:rPr>
           <w:rStyle w:val="af0"/>
         </w:rPr>
+        <w:lastRenderedPageBreak/>
         <w:t>Work summary</w:t>
+      </w:r>
+    </w:p>
+    <w:p>
+      <w:pPr>
+        <w:pStyle w:val="af6"/>
+        <w:numPr>
+          <w:ilvl w:val="0"/>
+          <w:numId w:val="14"/>
+        </w:numPr>
+      </w:pPr>
+      <w:r>
+        <w:t>Clean up the “vanilla code”</w:t>
+      </w:r>
+    </w:p>
+    <w:p>
+      <w:pPr>
+        <w:pStyle w:val="af6"/>
+        <w:numPr>
+          <w:ilvl w:val="0"/>
+          <w:numId w:val="14"/>
+        </w:numPr>
+      </w:pPr>
+      <w:r>
+        <w:rPr>
+          <w:b/>
+        </w:rPr>
+        <w:t>Complete a test bench</w:t>
+      </w:r>
+      <w:r>
+        <w:t>, which apply random affine transformation to image.</w:t>
+      </w:r>
+    </w:p>
+    <w:p>
+      <w:pPr>
+        <w:pStyle w:val="af6"/>
+        <w:numPr>
+          <w:ilvl w:val="0"/>
+          <w:numId w:val="14"/>
+        </w:numPr>
+      </w:pPr>
+      <w:r>
+        <w:t>Explore the trick</w:t>
+      </w:r>
+      <w:r>
+        <w:t>s</w:t>
+      </w:r>
+      <w:r>
+        <w:t xml:space="preserve"> to </w:t>
+      </w:r>
+      <w:r>
+        <w:rPr>
+          <w:b/>
+        </w:rPr>
+        <w:t>update competition</w:t>
+      </w:r>
+      <w:r>
+        <w:t xml:space="preserve">. One necessary element is </w:t>
+      </w:r>
+      <w:r>
+        <w:rPr>
+          <w:b/>
+        </w:rPr>
+        <w:t>scaling factor</w:t>
+      </w:r>
+      <w:r>
+        <w:t xml:space="preserve">. Currently </w:t>
+      </w:r>
+      <w:proofErr w:type="spellStart"/>
+      <w:r>
+        <w:rPr>
+          <w:i/>
+        </w:rPr>
+        <w:t>countnonzero</w:t>
+      </w:r>
+      <w:proofErr w:type="spellEnd"/>
+      <w:r>
+        <w:rPr>
+          <w:i/>
+        </w:rPr>
+        <w:t>(</w:t>
+      </w:r>
+      <w:proofErr w:type="spellStart"/>
+      <w:r>
+        <w:rPr>
+          <w:i/>
+        </w:rPr>
+        <w:t>dst</w:t>
+      </w:r>
+      <w:proofErr w:type="spellEnd"/>
+      <w:r>
+        <w:rPr>
+          <w:i/>
+        </w:rPr>
+        <w:t>)/</w:t>
+      </w:r>
+      <w:proofErr w:type="spellStart"/>
+      <w:r>
+        <w:rPr>
+          <w:i/>
+        </w:rPr>
+        <w:t>countnonzero</w:t>
+      </w:r>
+      <w:proofErr w:type="spellEnd"/>
+      <w:r>
+        <w:rPr>
+          <w:i/>
+        </w:rPr>
+        <w:t>(</w:t>
+      </w:r>
+      <w:proofErr w:type="spellStart"/>
+      <w:r>
+        <w:rPr>
+          <w:i/>
+        </w:rPr>
+        <w:t>src</w:t>
+      </w:r>
+      <w:proofErr w:type="spellEnd"/>
+      <w:r>
+        <w:rPr>
+          <w:i/>
+        </w:rPr>
+        <w:t xml:space="preserve">) </w:t>
+      </w:r>
+      <w:r>
+        <w:t xml:space="preserve">is used as scaling factor to balance the effect of scale up and scale down. Also, </w:t>
+      </w:r>
+      <w:r>
+        <w:rPr>
+          <w:b/>
+        </w:rPr>
+        <w:t>boosting the k value</w:t>
+      </w:r>
+      <w:r>
+        <w:t xml:space="preserve"> is important for speeding up the convergence. Other tried but not effective enough tricks include tuning the g update with power (1-q/</w:t>
+      </w:r>
+      <w:proofErr w:type="spellStart"/>
+      <w:proofErr w:type="gramStart"/>
+      <w:r>
+        <w:t>qmax</w:t>
+      </w:r>
+      <w:proofErr w:type="spellEnd"/>
+      <w:r>
+        <w:t>)^</w:t>
+      </w:r>
+      <w:proofErr w:type="gramEnd"/>
+      <w:r>
+        <w:t>p, and preventing the rotation and scaling layer from updating when the translation layer hasn’t converged.</w:t>
+      </w:r>
+    </w:p>
+    <w:p>
+      <w:pPr>
+        <w:pStyle w:val="af6"/>
+        <w:numPr>
+          <w:ilvl w:val="0"/>
+          <w:numId w:val="14"/>
+        </w:numPr>
+      </w:pPr>
+      <w:r>
+        <w:t xml:space="preserve">Exploit </w:t>
+      </w:r>
+      <w:r>
+        <w:rPr>
+          <w:b/>
+        </w:rPr>
+        <w:t>frame by frame continuity</w:t>
+      </w:r>
+      <w:r>
+        <w:t xml:space="preserve"> to refine the selection of parameters. </w:t>
+      </w:r>
+      <w:r>
+        <w:t>Currently in the case of continuous frame, 5 parameters centered around the previous solution reaches a balance between accuracy and speed.</w:t>
+      </w:r>
+    </w:p>
+    <w:p>
+      <w:pPr>
+        <w:pStyle w:val="af6"/>
+        <w:numPr>
+          <w:ilvl w:val="0"/>
+          <w:numId w:val="14"/>
+        </w:numPr>
+      </w:pPr>
+      <w:r>
+        <w:t xml:space="preserve">Explore possible ways to </w:t>
+      </w:r>
+      <w:r>
+        <w:rPr>
+          <w:b/>
+        </w:rPr>
+        <w:t>speed up transformation</w:t>
+      </w:r>
+      <w:r>
+        <w:t xml:space="preserve">. One seemingly promising approach is to calculate transformation mapping by hand in the first place, store it and do the mapping without computing each time. This should </w:t>
+      </w:r>
+      <w:r>
+        <w:rPr>
+          <w:b/>
+        </w:rPr>
+        <w:t>save the redundant time of calculating mapping of pixels</w:t>
+      </w:r>
+      <w:r>
+        <w:t xml:space="preserve">. However, due to lack of optimization, i.e. not able to effectively do the parallel mapping, this cannot beat the </w:t>
+      </w:r>
+      <w:r>
+        <w:rPr>
+          <w:b/>
+        </w:rPr>
+        <w:t xml:space="preserve">built-in </w:t>
+      </w:r>
+      <w:proofErr w:type="spellStart"/>
+      <w:r>
+        <w:rPr>
+          <w:b/>
+        </w:rPr>
+        <w:t>warpaffine</w:t>
+      </w:r>
+      <w:proofErr w:type="spellEnd"/>
+      <w:r>
+        <w:rPr>
+          <w:b/>
+        </w:rPr>
+        <w:t xml:space="preserve"> function</w:t>
+      </w:r>
+      <w:r>
+        <w:t>.</w:t>
+      </w:r>
+    </w:p>
+    <w:p>
+      <w:pPr>
+        <w:pStyle w:val="af6"/>
+        <w:numPr>
+          <w:ilvl w:val="0"/>
+          <w:numId w:val="14"/>
+        </w:numPr>
+      </w:pPr>
+      <w:r>
+        <w:t xml:space="preserve">Run profiling of the code, and </w:t>
+      </w:r>
+      <w:r>
+        <w:rPr>
+          <w:b/>
+        </w:rPr>
+        <w:t>optimize the memory allocation and de</w:t>
+      </w:r>
+      <w:r>
+        <w:rPr>
+          <w:b/>
+        </w:rPr>
+        <w:t>-</w:t>
+      </w:r>
+      <w:r>
+        <w:rPr>
+          <w:b/>
+        </w:rPr>
+        <w:t>allocation</w:t>
+      </w:r>
+      <w:r>
+        <w:t>. For example, use fixed length array, avoid “</w:t>
+      </w:r>
+      <w:proofErr w:type="spellStart"/>
+      <w:r>
+        <w:t>push_back</w:t>
+      </w:r>
+      <w:proofErr w:type="spellEnd"/>
+      <w:r>
+        <w:t xml:space="preserve">”, recycle the chunk of memory and pass the same memory block through each layer instead of assigning new memory. Also, modify code to </w:t>
+      </w:r>
+      <w:r>
+        <w:rPr>
+          <w:b/>
+        </w:rPr>
+        <w:t>prevent memory leakage</w:t>
+      </w:r>
+      <w:r>
+        <w:t xml:space="preserve"> caused by e.g. the vector&lt;Mat&gt; variables.</w:t>
+      </w:r>
+      <w:r>
+        <w:t xml:space="preserve"> After this, </w:t>
+      </w:r>
+      <w:r>
+        <w:rPr>
+          <w:b/>
+        </w:rPr>
+        <w:t xml:space="preserve">the code is running at </w:t>
+      </w:r>
+      <w:r>
+        <w:rPr>
+          <w:b/>
+        </w:rPr>
+        <w:t>around 300ms per frame.</w:t>
+      </w:r>
+    </w:p>
+    <w:p>
+      <w:pPr>
+        <w:pStyle w:val="af6"/>
+        <w:numPr>
+          <w:ilvl w:val="0"/>
+          <w:numId w:val="14"/>
+        </w:numPr>
+      </w:pPr>
+      <w:r>
+        <w:t xml:space="preserve">Try </w:t>
+      </w:r>
+      <w:r>
+        <w:rPr>
+          <w:b/>
+        </w:rPr>
+        <w:t>parallel</w:t>
+      </w:r>
+      <w:r>
+        <w:t xml:space="preserve">. Rewrite the function forward/backward transformation and update competition to accommodate </w:t>
+      </w:r>
+      <w:proofErr w:type="spellStart"/>
+      <w:r>
+        <w:t>pthread</w:t>
+      </w:r>
+      <w:proofErr w:type="spellEnd"/>
+      <w:r>
+        <w:t xml:space="preserve">. The first experiment of launching both the forward and backward at the same time fails to speed up the code. Now I’m trying to work out the full pipeline design on layer level. </w:t>
+      </w:r>
+    </w:p>
+    <w:p>
+      <w:pPr>
+        <w:pStyle w:val="af6"/>
+        <w:jc w:val="center"/>
+      </w:pPr>
+      <w:r>
+        <w:object w:dxaOrig="4934" w:dyaOrig="1474">
+          <v:shapetype id="_x0000_t75" coordsize="21600,21600" o:spt="75" o:preferrelative="t" path="m@4@5l@4@11@9@11@9@5xe" filled="f" stroked="f">
+            <v:stroke joinstyle="miter"/>
+            <v:formulas>
+              <v:f eqn="if lineDrawn pixelLineWidth 0"/>
+              <v:f eqn="sum @0 1 0"/>
+              <v:f eqn="sum 0 0 @1"/>
+              <v:f eqn="prod @2 1 2"/>
+              <v:f eqn="prod @3 21600 pixelWidth"/>
+              <v:f eqn="prod @3 21600 pixelHeight"/>
+              <v:f eqn="sum @0 0 1"/>
+              <v:f eqn="prod @6 1 2"/>
+              <v:f eqn="prod @7 21600 pixelWidth"/>
+              <v:f eqn="sum @8 21600 0"/>
+              <v:f eqn="prod @7 21600 pixelHeight"/>
+              <v:f eqn="sum @10 21600 0"/>
+            </v:formulas>
+            <v:path o:extrusionok="f" gradientshapeok="t" o:connecttype="rect"/>
+            <o:lock v:ext="edit" aspectratio="t"/>
+          </v:shapetype>
+          <v:shape id="_x0000_i1025" type="#_x0000_t75" style="width:339.15pt;height:101.2pt" o:ole="">
+            <v:imagedata r:id="rId25" o:title=""/>
+          </v:shape>
+          <o:OLEObject Type="Embed" ProgID="Visio.Drawing.15" ShapeID="_x0000_i1025" DrawAspect="Content" ObjectID="_1525873655" r:id="rId26"/>
+        </w:object>
+      </w:r>
+    </w:p>
+    <w:p>
+      <w:pPr>
+        <w:pStyle w:val="af6"/>
+        <w:rPr>
+          <w:b/>
+        </w:rPr>
+      </w:pPr>
+      <w:r>
+        <w:rPr>
+          <w:rFonts w:hint="eastAsia"/>
+          <w:b/>
+        </w:rPr>
+        <w:t>Upda</w:t>
+      </w:r>
+      <w:r>
+        <w:rPr>
+          <w:b/>
+        </w:rPr>
+        <w:t>te: it seems that we don’t need such a complicated parallel structure, because the data flow is known. In each iteration (after the g is updated or initialized), forward/backward transformation is done layer by layer. This is sequential, except that the two direction are independent. Then, updating the g value must be done before another iteration of transformation. This should be treated as parallel.</w:t>
+      </w:r>
+      <w:bookmarkStart w:id="0" w:name="_GoBack"/>
+      <w:bookmarkEnd w:id="0"/>
+      <w:r>
+        <w:rPr>
+          <w:b/>
+        </w:rPr>
+        <w:t xml:space="preserve"> </w:t>
+      </w:r>
+    </w:p>
+    <w:p>
+      <w:pPr>
+        <w:pStyle w:val="af6"/>
+        <w:numPr>
+          <w:ilvl w:val="0"/>
+          <w:numId w:val="14"/>
+        </w:numPr>
+      </w:pPr>
+      <w:r>
+        <w:rPr>
+          <w:b/>
+        </w:rPr>
+        <w:t>Set up the drone</w:t>
+      </w:r>
+      <w:r>
+        <w:t xml:space="preserve">. Do a demo with </w:t>
+      </w:r>
+      <w:proofErr w:type="spellStart"/>
+      <w:r>
+        <w:t>ar</w:t>
+      </w:r>
+      <w:proofErr w:type="spellEnd"/>
+      <w:r>
+        <w:t xml:space="preserve">-drone package on </w:t>
+      </w:r>
+      <w:proofErr w:type="spellStart"/>
+      <w:proofErr w:type="gramStart"/>
+      <w:r>
+        <w:t>nodejs</w:t>
+      </w:r>
+      <w:proofErr w:type="spellEnd"/>
+      <w:r>
+        <w:t>.</w:t>
+      </w:r>
+      <w:proofErr w:type="gramEnd"/>
+      <w:r>
+        <w:t xml:space="preserve"> Figure out the way to run MSC code with drone and complete the demo with a simple control code.</w:t>
+      </w:r>
+    </w:p>
+    <w:p>
+      <w:pPr>
+        <w:pStyle w:val="af6"/>
+        <w:numPr>
+          <w:ilvl w:val="0"/>
+          <w:numId w:val="14"/>
+        </w:numPr>
+      </w:pPr>
+      <w:r>
+        <w:rPr>
+          <w:b/>
+        </w:rPr>
+        <w:t xml:space="preserve">Clean up the code, pack it, make it easier to configure on Windows through </w:t>
+      </w:r>
+      <w:proofErr w:type="spellStart"/>
+      <w:r>
+        <w:rPr>
+          <w:b/>
+        </w:rPr>
+        <w:t>Github</w:t>
+      </w:r>
+      <w:proofErr w:type="spellEnd"/>
+      <w:r>
+        <w:rPr>
+          <w:b/>
+        </w:rPr>
+        <w:t>, and do the documentation</w:t>
+      </w:r>
+      <w:r>
+        <w:t>.</w:t>
+      </w:r>
+    </w:p>
+    <w:p/>
+    <w:p>
+      <w:pPr>
+        <w:pStyle w:val="2"/>
+        <w:rPr>
+          <w:rStyle w:val="af0"/>
+        </w:rPr>
+      </w:pPr>
+      <w:r>
+        <w:rPr>
+          <w:rStyle w:val="af0"/>
+        </w:rPr>
+        <w:lastRenderedPageBreak/>
+        <w:t>Future work</w:t>
+      </w:r>
+    </w:p>
+    <w:p>
+      <w:pPr>
+        <w:pStyle w:val="af6"/>
+        <w:numPr>
+          <w:ilvl w:val="0"/>
+          <w:numId w:val="15"/>
+        </w:numPr>
+      </w:pPr>
+      <w:r>
+        <w:t>Set up on Linux.</w:t>
+      </w:r>
+    </w:p>
+    <w:p>
+      <w:pPr>
+        <w:pStyle w:val="af6"/>
+        <w:numPr>
+          <w:ilvl w:val="0"/>
+          <w:numId w:val="15"/>
+        </w:numPr>
+      </w:pPr>
+      <w:r>
+        <w:t xml:space="preserve">Experiment different methods of </w:t>
+      </w:r>
+      <w:r>
+        <w:rPr>
+          <w:b/>
+        </w:rPr>
+        <w:t>pre-processing</w:t>
+      </w:r>
+      <w:r>
+        <w:t>, to adapt to the current task.</w:t>
+      </w:r>
+    </w:p>
+    <w:p>
+      <w:pPr>
+        <w:pStyle w:val="af6"/>
+        <w:numPr>
+          <w:ilvl w:val="0"/>
+          <w:numId w:val="15"/>
+        </w:numPr>
+      </w:pPr>
+      <w:r>
+        <w:rPr>
+          <w:rFonts w:hint="eastAsia"/>
+        </w:rPr>
+        <w:t>Tune</w:t>
+      </w:r>
+      <w:r>
+        <w:t xml:space="preserve"> </w:t>
+      </w:r>
+      <w:r>
+        <w:t>the layer-wise paralle</w:t>
+      </w:r>
+      <w:r>
+        <w:t>l</w:t>
+      </w:r>
+      <w:r>
+        <w:t>.</w:t>
+      </w:r>
+      <w:r>
+        <w:t xml:space="preserve"> If necessary, try CUDA.</w:t>
       </w:r>
     </w:p>
     <w:sectPr>
@@ -957,6 +3170,95 @@
 <file path=word/numbering.xml><?xml version="1.0" encoding="utf-8"?>
 <w:numbering xmlns:wpc="http://schemas.microsoft.com/office/word/2010/wordprocessingCanvas" xmlns:cx="http://schemas.microsoft.com/office/drawing/2014/chartex" xmlns:cx1="http://schemas.microsoft.com/office/drawing/2015/9/8/chartex" xmlns:mc="http://schemas.openxmlformats.org/markup-compatibility/2006" xmlns:o="urn:schemas-microsoft-com:office:office" xmlns:r="http://schemas.openxmlformats.org/officeDocument/2006/relationships" xmlns:m="http://schemas.openxmlformats.org/officeDocument/2006/math" xmlns:v="urn:schemas-microsoft-com:vml" xmlns:wp14="http://schemas.microsoft.com/office/word/2010/wordprocessingDrawing" xmlns:wp="http://schemas.openxmlformats.org/drawingml/2006/wordprocessingDrawing" xmlns:w10="urn:schemas-microsoft-com:office:word" xmlns:w="http://schemas.openxmlformats.org/wordprocessingml/2006/main" xmlns:w14="http://schemas.microsoft.com/office/word/2010/wordml" xmlns:w15="http://schemas.microsoft.com/office/word/2012/wordml" xmlns:w16se="http://schemas.microsoft.com/office/word/2015/wordml/symex" xmlns:wpg="http://schemas.microsoft.com/office/word/2010/wordprocessingGroup" xmlns:wpi="http://schemas.microsoft.com/office/word/2010/wordprocessingInk" xmlns:wne="http://schemas.microsoft.com/office/word/2006/wordml" xmlns:wps="http://schemas.microsoft.com/office/word/2010/wordprocessingShape" mc:Ignorable="w14 w15 w16se wp14">
   <w:abstractNum w:abstractNumId="0" w15:restartNumberingAfterBreak="0">
+    <w:nsid w:val="01053989"/>
+    <w:multiLevelType w:val="hybridMultilevel"/>
+    <w:tmpl w:val="DB7A8B88"/>
+    <w:lvl w:ilvl="0" w:tplc="0409000F">
+      <w:start w:val="1"/>
+      <w:numFmt w:val="decimal"/>
+      <w:lvlText w:val="%1."/>
+      <w:lvlJc w:val="left"/>
+      <w:pPr>
+        <w:ind w:left="720" w:hanging="360"/>
+      </w:pPr>
+      <w:rPr>
+        <w:rFonts w:hint="default"/>
+      </w:rPr>
+    </w:lvl>
+    <w:lvl w:ilvl="1" w:tplc="04090019" w:tentative="1">
+      <w:start w:val="1"/>
+      <w:numFmt w:val="lowerLetter"/>
+      <w:lvlText w:val="%2."/>
+      <w:lvlJc w:val="left"/>
+      <w:pPr>
+        <w:ind w:left="1440" w:hanging="360"/>
+      </w:pPr>
+    </w:lvl>
+    <w:lvl w:ilvl="2" w:tplc="0409001B" w:tentative="1">
+      <w:start w:val="1"/>
+      <w:numFmt w:val="lowerRoman"/>
+      <w:lvlText w:val="%3."/>
+      <w:lvlJc w:val="right"/>
+      <w:pPr>
+        <w:ind w:left="2160" w:hanging="180"/>
+      </w:pPr>
+    </w:lvl>
+    <w:lvl w:ilvl="3" w:tplc="0409000F" w:tentative="1">
+      <w:start w:val="1"/>
+      <w:numFmt w:val="decimal"/>
+      <w:lvlText w:val="%4."/>
+      <w:lvlJc w:val="left"/>
+      <w:pPr>
+        <w:ind w:left="2880" w:hanging="360"/>
+      </w:pPr>
+    </w:lvl>
+    <w:lvl w:ilvl="4" w:tplc="04090019" w:tentative="1">
+      <w:start w:val="1"/>
+      <w:numFmt w:val="lowerLetter"/>
+      <w:lvlText w:val="%5."/>
+      <w:lvlJc w:val="left"/>
+      <w:pPr>
+        <w:ind w:left="3600" w:hanging="360"/>
+      </w:pPr>
+    </w:lvl>
+    <w:lvl w:ilvl="5" w:tplc="0409001B" w:tentative="1">
+      <w:start w:val="1"/>
+      <w:numFmt w:val="lowerRoman"/>
+      <w:lvlText w:val="%6."/>
+      <w:lvlJc w:val="right"/>
+      <w:pPr>
+        <w:ind w:left="4320" w:hanging="180"/>
+      </w:pPr>
+    </w:lvl>
+    <w:lvl w:ilvl="6" w:tplc="0409000F" w:tentative="1">
+      <w:start w:val="1"/>
+      <w:numFmt w:val="decimal"/>
+      <w:lvlText w:val="%7."/>
+      <w:lvlJc w:val="left"/>
+      <w:pPr>
+        <w:ind w:left="5040" w:hanging="360"/>
+      </w:pPr>
+    </w:lvl>
+    <w:lvl w:ilvl="7" w:tplc="04090019" w:tentative="1">
+      <w:start w:val="1"/>
+      <w:numFmt w:val="lowerLetter"/>
+      <w:lvlText w:val="%8."/>
+      <w:lvlJc w:val="left"/>
+      <w:pPr>
+        <w:ind w:left="5760" w:hanging="360"/>
+      </w:pPr>
+    </w:lvl>
+    <w:lvl w:ilvl="8" w:tplc="0409001B" w:tentative="1">
+      <w:start w:val="1"/>
+      <w:numFmt w:val="lowerRoman"/>
+      <w:lvlText w:val="%9."/>
+      <w:lvlJc w:val="right"/>
+      <w:pPr>
+        <w:ind w:left="6480" w:hanging="180"/>
+      </w:pPr>
+    </w:lvl>
+  </w:abstractNum>
+  <w:abstractNum w:abstractNumId="1" w15:restartNumberingAfterBreak="0">
     <w:nsid w:val="0E690ACF"/>
     <w:multiLevelType w:val="hybridMultilevel"/>
     <w:tmpl w:val="20863228"/>
@@ -1045,7 +3347,96 @@
       </w:pPr>
     </w:lvl>
   </w:abstractNum>
-  <w:abstractNum w:abstractNumId="1" w15:restartNumberingAfterBreak="0">
+  <w:abstractNum w:abstractNumId="2" w15:restartNumberingAfterBreak="0">
+    <w:nsid w:val="10CD3C52"/>
+    <w:multiLevelType w:val="hybridMultilevel"/>
+    <w:tmpl w:val="B62C2D82"/>
+    <w:lvl w:ilvl="0" w:tplc="04090015">
+      <w:start w:val="1"/>
+      <w:numFmt w:val="upperLetter"/>
+      <w:lvlText w:val="%1."/>
+      <w:lvlJc w:val="left"/>
+      <w:pPr>
+        <w:ind w:left="720" w:hanging="360"/>
+      </w:pPr>
+      <w:rPr>
+        <w:rFonts w:hint="default"/>
+      </w:rPr>
+    </w:lvl>
+    <w:lvl w:ilvl="1" w:tplc="04090019" w:tentative="1">
+      <w:start w:val="1"/>
+      <w:numFmt w:val="lowerLetter"/>
+      <w:lvlText w:val="%2."/>
+      <w:lvlJc w:val="left"/>
+      <w:pPr>
+        <w:ind w:left="1440" w:hanging="360"/>
+      </w:pPr>
+    </w:lvl>
+    <w:lvl w:ilvl="2" w:tplc="0409001B" w:tentative="1">
+      <w:start w:val="1"/>
+      <w:numFmt w:val="lowerRoman"/>
+      <w:lvlText w:val="%3."/>
+      <w:lvlJc w:val="right"/>
+      <w:pPr>
+        <w:ind w:left="2160" w:hanging="180"/>
+      </w:pPr>
+    </w:lvl>
+    <w:lvl w:ilvl="3" w:tplc="0409000F" w:tentative="1">
+      <w:start w:val="1"/>
+      <w:numFmt w:val="decimal"/>
+      <w:lvlText w:val="%4."/>
+      <w:lvlJc w:val="left"/>
+      <w:pPr>
+        <w:ind w:left="2880" w:hanging="360"/>
+      </w:pPr>
+    </w:lvl>
+    <w:lvl w:ilvl="4" w:tplc="04090019" w:tentative="1">
+      <w:start w:val="1"/>
+      <w:numFmt w:val="lowerLetter"/>
+      <w:lvlText w:val="%5."/>
+      <w:lvlJc w:val="left"/>
+      <w:pPr>
+        <w:ind w:left="3600" w:hanging="360"/>
+      </w:pPr>
+    </w:lvl>
+    <w:lvl w:ilvl="5" w:tplc="0409001B" w:tentative="1">
+      <w:start w:val="1"/>
+      <w:numFmt w:val="lowerRoman"/>
+      <w:lvlText w:val="%6."/>
+      <w:lvlJc w:val="right"/>
+      <w:pPr>
+        <w:ind w:left="4320" w:hanging="180"/>
+      </w:pPr>
+    </w:lvl>
+    <w:lvl w:ilvl="6" w:tplc="0409000F" w:tentative="1">
+      <w:start w:val="1"/>
+      <w:numFmt w:val="decimal"/>
+      <w:lvlText w:val="%7."/>
+      <w:lvlJc w:val="left"/>
+      <w:pPr>
+        <w:ind w:left="5040" w:hanging="360"/>
+      </w:pPr>
+    </w:lvl>
+    <w:lvl w:ilvl="7" w:tplc="04090019" w:tentative="1">
+      <w:start w:val="1"/>
+      <w:numFmt w:val="lowerLetter"/>
+      <w:lvlText w:val="%8."/>
+      <w:lvlJc w:val="left"/>
+      <w:pPr>
+        <w:ind w:left="5760" w:hanging="360"/>
+      </w:pPr>
+    </w:lvl>
+    <w:lvl w:ilvl="8" w:tplc="0409001B" w:tentative="1">
+      <w:start w:val="1"/>
+      <w:numFmt w:val="lowerRoman"/>
+      <w:lvlText w:val="%9."/>
+      <w:lvlJc w:val="right"/>
+      <w:pPr>
+        <w:ind w:left="6480" w:hanging="180"/>
+      </w:pPr>
+    </w:lvl>
+  </w:abstractNum>
+  <w:abstractNum w:abstractNumId="3" w15:restartNumberingAfterBreak="0">
     <w:nsid w:val="19434754"/>
     <w:multiLevelType w:val="hybridMultilevel"/>
     <w:tmpl w:val="B62C2D82"/>
@@ -1134,7 +3525,7 @@
       </w:pPr>
     </w:lvl>
   </w:abstractNum>
-  <w:abstractNum w:abstractNumId="2" w15:restartNumberingAfterBreak="0">
+  <w:abstractNum w:abstractNumId="4" w15:restartNumberingAfterBreak="0">
     <w:nsid w:val="29893515"/>
     <w:multiLevelType w:val="hybridMultilevel"/>
     <w:tmpl w:val="3E969068"/>
@@ -1223,7 +3614,7 @@
       </w:pPr>
     </w:lvl>
   </w:abstractNum>
-  <w:abstractNum w:abstractNumId="3" w15:restartNumberingAfterBreak="0">
+  <w:abstractNum w:abstractNumId="5" w15:restartNumberingAfterBreak="0">
     <w:nsid w:val="298D3776"/>
     <w:multiLevelType w:val="hybridMultilevel"/>
     <w:tmpl w:val="0ABC3458"/>
@@ -1312,17 +3703,17 @@
       </w:pPr>
     </w:lvl>
   </w:abstractNum>
-  <w:abstractNum w:abstractNumId="4" w15:restartNumberingAfterBreak="0">
-    <w:nsid w:val="4BEE363B"/>
+  <w:abstractNum w:abstractNumId="6" w15:restartNumberingAfterBreak="0">
+    <w:nsid w:val="3AB619EE"/>
     <w:multiLevelType w:val="hybridMultilevel"/>
-    <w:tmpl w:val="1304ED76"/>
+    <w:tmpl w:val="03645A5A"/>
     <w:lvl w:ilvl="0" w:tplc="0409000F">
       <w:start w:val="1"/>
       <w:numFmt w:val="decimal"/>
       <w:lvlText w:val="%1."/>
       <w:lvlJc w:val="left"/>
       <w:pPr>
-        <w:ind w:left="1080" w:hanging="360"/>
+        <w:ind w:left="720" w:hanging="360"/>
       </w:pPr>
       <w:rPr>
         <w:rFonts w:hint="default"/>
@@ -1334,7 +3725,7 @@
       <w:lvlText w:val="%2."/>
       <w:lvlJc w:val="left"/>
       <w:pPr>
-        <w:ind w:left="1800" w:hanging="360"/>
+        <w:ind w:left="1440" w:hanging="360"/>
       </w:pPr>
     </w:lvl>
     <w:lvl w:ilvl="2" w:tplc="0409001B" w:tentative="1">
@@ -1343,7 +3734,7 @@
       <w:lvlText w:val="%3."/>
       <w:lvlJc w:val="right"/>
       <w:pPr>
-        <w:ind w:left="2520" w:hanging="180"/>
+        <w:ind w:left="2160" w:hanging="180"/>
       </w:pPr>
     </w:lvl>
     <w:lvl w:ilvl="3" w:tplc="0409000F" w:tentative="1">
@@ -1352,7 +3743,7 @@
       <w:lvlText w:val="%4."/>
       <w:lvlJc w:val="left"/>
       <w:pPr>
-        <w:ind w:left="3240" w:hanging="360"/>
+        <w:ind w:left="2880" w:hanging="360"/>
       </w:pPr>
     </w:lvl>
     <w:lvl w:ilvl="4" w:tplc="04090019" w:tentative="1">
@@ -1361,7 +3752,7 @@
       <w:lvlText w:val="%5."/>
       <w:lvlJc w:val="left"/>
       <w:pPr>
-        <w:ind w:left="3960" w:hanging="360"/>
+        <w:ind w:left="3600" w:hanging="360"/>
       </w:pPr>
     </w:lvl>
     <w:lvl w:ilvl="5" w:tplc="0409001B" w:tentative="1">
@@ -1370,7 +3761,7 @@
       <w:lvlText w:val="%6."/>
       <w:lvlJc w:val="right"/>
       <w:pPr>
-        <w:ind w:left="4680" w:hanging="180"/>
+        <w:ind w:left="4320" w:hanging="180"/>
       </w:pPr>
     </w:lvl>
     <w:lvl w:ilvl="6" w:tplc="0409000F" w:tentative="1">
@@ -1379,7 +3770,7 @@
       <w:lvlText w:val="%7."/>
       <w:lvlJc w:val="left"/>
       <w:pPr>
-        <w:ind w:left="5400" w:hanging="360"/>
+        <w:ind w:left="5040" w:hanging="360"/>
       </w:pPr>
     </w:lvl>
     <w:lvl w:ilvl="7" w:tplc="04090019" w:tentative="1">
@@ -1388,7 +3779,7 @@
       <w:lvlText w:val="%8."/>
       <w:lvlJc w:val="left"/>
       <w:pPr>
-        <w:ind w:left="6120" w:hanging="360"/>
+        <w:ind w:left="5760" w:hanging="360"/>
       </w:pPr>
     </w:lvl>
     <w:lvl w:ilvl="8" w:tplc="0409001B" w:tentative="1">
@@ -1397,21 +3788,111 @@
       <w:lvlText w:val="%9."/>
       <w:lvlJc w:val="right"/>
       <w:pPr>
-        <w:ind w:left="6840" w:hanging="180"/>
+        <w:ind w:left="6480" w:hanging="180"/>
       </w:pPr>
     </w:lvl>
   </w:abstractNum>
-  <w:abstractNum w:abstractNumId="5" w15:restartNumberingAfterBreak="0">
-    <w:nsid w:val="4E54284E"/>
+  <w:abstractNum w:abstractNumId="7" w15:restartNumberingAfterBreak="0">
+    <w:nsid w:val="3D604F0C"/>
     <w:multiLevelType w:val="hybridMultilevel"/>
-    <w:tmpl w:val="196824B8"/>
-    <w:lvl w:ilvl="0" w:tplc="0409000F">
+    <w:tmpl w:val="316083FE"/>
+    <w:lvl w:ilvl="0" w:tplc="0F5CBC80">
       <w:start w:val="1"/>
       <w:numFmt w:val="decimal"/>
       <w:lvlText w:val="%1."/>
       <w:lvlJc w:val="left"/>
       <w:pPr>
         <w:ind w:left="1080" w:hanging="360"/>
+      </w:pPr>
+      <w:rPr>
+        <w:rFonts w:hint="default"/>
+        <w:b/>
+      </w:rPr>
+    </w:lvl>
+    <w:lvl w:ilvl="1" w:tplc="04090019" w:tentative="1">
+      <w:start w:val="1"/>
+      <w:numFmt w:val="lowerLetter"/>
+      <w:lvlText w:val="%2."/>
+      <w:lvlJc w:val="left"/>
+      <w:pPr>
+        <w:ind w:left="1800" w:hanging="360"/>
+      </w:pPr>
+    </w:lvl>
+    <w:lvl w:ilvl="2" w:tplc="0409001B" w:tentative="1">
+      <w:start w:val="1"/>
+      <w:numFmt w:val="lowerRoman"/>
+      <w:lvlText w:val="%3."/>
+      <w:lvlJc w:val="right"/>
+      <w:pPr>
+        <w:ind w:left="2520" w:hanging="180"/>
+      </w:pPr>
+    </w:lvl>
+    <w:lvl w:ilvl="3" w:tplc="0409000F" w:tentative="1">
+      <w:start w:val="1"/>
+      <w:numFmt w:val="decimal"/>
+      <w:lvlText w:val="%4."/>
+      <w:lvlJc w:val="left"/>
+      <w:pPr>
+        <w:ind w:left="3240" w:hanging="360"/>
+      </w:pPr>
+    </w:lvl>
+    <w:lvl w:ilvl="4" w:tplc="04090019" w:tentative="1">
+      <w:start w:val="1"/>
+      <w:numFmt w:val="lowerLetter"/>
+      <w:lvlText w:val="%5."/>
+      <w:lvlJc w:val="left"/>
+      <w:pPr>
+        <w:ind w:left="3960" w:hanging="360"/>
+      </w:pPr>
+    </w:lvl>
+    <w:lvl w:ilvl="5" w:tplc="0409001B" w:tentative="1">
+      <w:start w:val="1"/>
+      <w:numFmt w:val="lowerRoman"/>
+      <w:lvlText w:val="%6."/>
+      <w:lvlJc w:val="right"/>
+      <w:pPr>
+        <w:ind w:left="4680" w:hanging="180"/>
+      </w:pPr>
+    </w:lvl>
+    <w:lvl w:ilvl="6" w:tplc="0409000F" w:tentative="1">
+      <w:start w:val="1"/>
+      <w:numFmt w:val="decimal"/>
+      <w:lvlText w:val="%7."/>
+      <w:lvlJc w:val="left"/>
+      <w:pPr>
+        <w:ind w:left="5400" w:hanging="360"/>
+      </w:pPr>
+    </w:lvl>
+    <w:lvl w:ilvl="7" w:tplc="04090019" w:tentative="1">
+      <w:start w:val="1"/>
+      <w:numFmt w:val="lowerLetter"/>
+      <w:lvlText w:val="%8."/>
+      <w:lvlJc w:val="left"/>
+      <w:pPr>
+        <w:ind w:left="6120" w:hanging="360"/>
+      </w:pPr>
+    </w:lvl>
+    <w:lvl w:ilvl="8" w:tplc="0409001B" w:tentative="1">
+      <w:start w:val="1"/>
+      <w:numFmt w:val="lowerRoman"/>
+      <w:lvlText w:val="%9."/>
+      <w:lvlJc w:val="right"/>
+      <w:pPr>
+        <w:ind w:left="6840" w:hanging="180"/>
+      </w:pPr>
+    </w:lvl>
+  </w:abstractNum>
+  <w:abstractNum w:abstractNumId="8" w15:restartNumberingAfterBreak="0">
+    <w:nsid w:val="40DF6E67"/>
+    <w:multiLevelType w:val="hybridMultilevel"/>
+    <w:tmpl w:val="76E23BD2"/>
+    <w:lvl w:ilvl="0" w:tplc="0409000F">
+      <w:start w:val="1"/>
+      <w:numFmt w:val="decimal"/>
+      <w:lvlText w:val="%1."/>
+      <w:lvlJc w:val="left"/>
+      <w:pPr>
+        <w:ind w:left="720" w:hanging="360"/>
       </w:pPr>
       <w:rPr>
         <w:rFonts w:hint="default"/>
@@ -1423,7 +3904,7 @@
       <w:lvlText w:val="%2."/>
       <w:lvlJc w:val="left"/>
       <w:pPr>
-        <w:ind w:left="1800" w:hanging="360"/>
+        <w:ind w:left="1440" w:hanging="360"/>
       </w:pPr>
     </w:lvl>
     <w:lvl w:ilvl="2" w:tplc="0409001B" w:tentative="1">
@@ -1432,7 +3913,7 @@
       <w:lvlText w:val="%3."/>
       <w:lvlJc w:val="right"/>
       <w:pPr>
-        <w:ind w:left="2520" w:hanging="180"/>
+        <w:ind w:left="2160" w:hanging="180"/>
       </w:pPr>
     </w:lvl>
     <w:lvl w:ilvl="3" w:tplc="0409000F" w:tentative="1">
@@ -1441,7 +3922,7 @@
       <w:lvlText w:val="%4."/>
       <w:lvlJc w:val="left"/>
       <w:pPr>
-        <w:ind w:left="3240" w:hanging="360"/>
+        <w:ind w:left="2880" w:hanging="360"/>
       </w:pPr>
     </w:lvl>
     <w:lvl w:ilvl="4" w:tplc="04090019" w:tentative="1">
@@ -1450,7 +3931,7 @@
       <w:lvlText w:val="%5."/>
       <w:lvlJc w:val="left"/>
       <w:pPr>
-        <w:ind w:left="3960" w:hanging="360"/>
+        <w:ind w:left="3600" w:hanging="360"/>
       </w:pPr>
     </w:lvl>
     <w:lvl w:ilvl="5" w:tplc="0409001B" w:tentative="1">
@@ -1459,7 +3940,7 @@
       <w:lvlText w:val="%6."/>
       <w:lvlJc w:val="right"/>
       <w:pPr>
-        <w:ind w:left="4680" w:hanging="180"/>
+        <w:ind w:left="4320" w:hanging="180"/>
       </w:pPr>
     </w:lvl>
     <w:lvl w:ilvl="6" w:tplc="0409000F" w:tentative="1">
@@ -1468,7 +3949,7 @@
       <w:lvlText w:val="%7."/>
       <w:lvlJc w:val="left"/>
       <w:pPr>
-        <w:ind w:left="5400" w:hanging="360"/>
+        <w:ind w:left="5040" w:hanging="360"/>
       </w:pPr>
     </w:lvl>
     <w:lvl w:ilvl="7" w:tplc="04090019" w:tentative="1">
@@ -1477,7 +3958,7 @@
       <w:lvlText w:val="%8."/>
       <w:lvlJc w:val="left"/>
       <w:pPr>
-        <w:ind w:left="6120" w:hanging="360"/>
+        <w:ind w:left="5760" w:hanging="360"/>
       </w:pPr>
     </w:lvl>
     <w:lvl w:ilvl="8" w:tplc="0409001B" w:tentative="1">
@@ -1486,11 +3967,191 @@
       <w:lvlText w:val="%9."/>
       <w:lvlJc w:val="right"/>
       <w:pPr>
+        <w:ind w:left="6480" w:hanging="180"/>
+      </w:pPr>
+    </w:lvl>
+  </w:abstractNum>
+  <w:abstractNum w:abstractNumId="9" w15:restartNumberingAfterBreak="0">
+    <w:nsid w:val="4BEE363B"/>
+    <w:multiLevelType w:val="hybridMultilevel"/>
+    <w:tmpl w:val="ADC28DDE"/>
+    <w:lvl w:ilvl="0" w:tplc="12C45556">
+      <w:start w:val="1"/>
+      <w:numFmt w:val="decimal"/>
+      <w:lvlText w:val="%1."/>
+      <w:lvlJc w:val="left"/>
+      <w:pPr>
+        <w:ind w:left="1080" w:hanging="360"/>
+      </w:pPr>
+      <w:rPr>
+        <w:rFonts w:hint="default"/>
+        <w:b/>
+      </w:rPr>
+    </w:lvl>
+    <w:lvl w:ilvl="1" w:tplc="04090019" w:tentative="1">
+      <w:start w:val="1"/>
+      <w:numFmt w:val="lowerLetter"/>
+      <w:lvlText w:val="%2."/>
+      <w:lvlJc w:val="left"/>
+      <w:pPr>
+        <w:ind w:left="1800" w:hanging="360"/>
+      </w:pPr>
+    </w:lvl>
+    <w:lvl w:ilvl="2" w:tplc="0409001B" w:tentative="1">
+      <w:start w:val="1"/>
+      <w:numFmt w:val="lowerRoman"/>
+      <w:lvlText w:val="%3."/>
+      <w:lvlJc w:val="right"/>
+      <w:pPr>
+        <w:ind w:left="2520" w:hanging="180"/>
+      </w:pPr>
+    </w:lvl>
+    <w:lvl w:ilvl="3" w:tplc="0409000F" w:tentative="1">
+      <w:start w:val="1"/>
+      <w:numFmt w:val="decimal"/>
+      <w:lvlText w:val="%4."/>
+      <w:lvlJc w:val="left"/>
+      <w:pPr>
+        <w:ind w:left="3240" w:hanging="360"/>
+      </w:pPr>
+    </w:lvl>
+    <w:lvl w:ilvl="4" w:tplc="04090019" w:tentative="1">
+      <w:start w:val="1"/>
+      <w:numFmt w:val="lowerLetter"/>
+      <w:lvlText w:val="%5."/>
+      <w:lvlJc w:val="left"/>
+      <w:pPr>
+        <w:ind w:left="3960" w:hanging="360"/>
+      </w:pPr>
+    </w:lvl>
+    <w:lvl w:ilvl="5" w:tplc="0409001B" w:tentative="1">
+      <w:start w:val="1"/>
+      <w:numFmt w:val="lowerRoman"/>
+      <w:lvlText w:val="%6."/>
+      <w:lvlJc w:val="right"/>
+      <w:pPr>
+        <w:ind w:left="4680" w:hanging="180"/>
+      </w:pPr>
+    </w:lvl>
+    <w:lvl w:ilvl="6" w:tplc="0409000F" w:tentative="1">
+      <w:start w:val="1"/>
+      <w:numFmt w:val="decimal"/>
+      <w:lvlText w:val="%7."/>
+      <w:lvlJc w:val="left"/>
+      <w:pPr>
+        <w:ind w:left="5400" w:hanging="360"/>
+      </w:pPr>
+    </w:lvl>
+    <w:lvl w:ilvl="7" w:tplc="04090019" w:tentative="1">
+      <w:start w:val="1"/>
+      <w:numFmt w:val="lowerLetter"/>
+      <w:lvlText w:val="%8."/>
+      <w:lvlJc w:val="left"/>
+      <w:pPr>
+        <w:ind w:left="6120" w:hanging="360"/>
+      </w:pPr>
+    </w:lvl>
+    <w:lvl w:ilvl="8" w:tplc="0409001B" w:tentative="1">
+      <w:start w:val="1"/>
+      <w:numFmt w:val="lowerRoman"/>
+      <w:lvlText w:val="%9."/>
+      <w:lvlJc w:val="right"/>
+      <w:pPr>
         <w:ind w:left="6840" w:hanging="180"/>
       </w:pPr>
     </w:lvl>
   </w:abstractNum>
-  <w:abstractNum w:abstractNumId="6" w15:restartNumberingAfterBreak="0">
+  <w:abstractNum w:abstractNumId="10" w15:restartNumberingAfterBreak="0">
+    <w:nsid w:val="4E54284E"/>
+    <w:multiLevelType w:val="hybridMultilevel"/>
+    <w:tmpl w:val="68D4F794"/>
+    <w:lvl w:ilvl="0" w:tplc="A2484B42">
+      <w:start w:val="1"/>
+      <w:numFmt w:val="decimal"/>
+      <w:lvlText w:val="%1."/>
+      <w:lvlJc w:val="left"/>
+      <w:pPr>
+        <w:ind w:left="1080" w:hanging="360"/>
+      </w:pPr>
+      <w:rPr>
+        <w:rFonts w:hint="default"/>
+        <w:b/>
+      </w:rPr>
+    </w:lvl>
+    <w:lvl w:ilvl="1" w:tplc="04090019" w:tentative="1">
+      <w:start w:val="1"/>
+      <w:numFmt w:val="lowerLetter"/>
+      <w:lvlText w:val="%2."/>
+      <w:lvlJc w:val="left"/>
+      <w:pPr>
+        <w:ind w:left="1800" w:hanging="360"/>
+      </w:pPr>
+    </w:lvl>
+    <w:lvl w:ilvl="2" w:tplc="0409001B" w:tentative="1">
+      <w:start w:val="1"/>
+      <w:numFmt w:val="lowerRoman"/>
+      <w:lvlText w:val="%3."/>
+      <w:lvlJc w:val="right"/>
+      <w:pPr>
+        <w:ind w:left="2520" w:hanging="180"/>
+      </w:pPr>
+    </w:lvl>
+    <w:lvl w:ilvl="3" w:tplc="0409000F" w:tentative="1">
+      <w:start w:val="1"/>
+      <w:numFmt w:val="decimal"/>
+      <w:lvlText w:val="%4."/>
+      <w:lvlJc w:val="left"/>
+      <w:pPr>
+        <w:ind w:left="3240" w:hanging="360"/>
+      </w:pPr>
+    </w:lvl>
+    <w:lvl w:ilvl="4" w:tplc="04090019" w:tentative="1">
+      <w:start w:val="1"/>
+      <w:numFmt w:val="lowerLetter"/>
+      <w:lvlText w:val="%5."/>
+      <w:lvlJc w:val="left"/>
+      <w:pPr>
+        <w:ind w:left="3960" w:hanging="360"/>
+      </w:pPr>
+    </w:lvl>
+    <w:lvl w:ilvl="5" w:tplc="0409001B" w:tentative="1">
+      <w:start w:val="1"/>
+      <w:numFmt w:val="lowerRoman"/>
+      <w:lvlText w:val="%6."/>
+      <w:lvlJc w:val="right"/>
+      <w:pPr>
+        <w:ind w:left="4680" w:hanging="180"/>
+      </w:pPr>
+    </w:lvl>
+    <w:lvl w:ilvl="6" w:tplc="0409000F" w:tentative="1">
+      <w:start w:val="1"/>
+      <w:numFmt w:val="decimal"/>
+      <w:lvlText w:val="%7."/>
+      <w:lvlJc w:val="left"/>
+      <w:pPr>
+        <w:ind w:left="5400" w:hanging="360"/>
+      </w:pPr>
+    </w:lvl>
+    <w:lvl w:ilvl="7" w:tplc="04090019" w:tentative="1">
+      <w:start w:val="1"/>
+      <w:numFmt w:val="lowerLetter"/>
+      <w:lvlText w:val="%8."/>
+      <w:lvlJc w:val="left"/>
+      <w:pPr>
+        <w:ind w:left="6120" w:hanging="360"/>
+      </w:pPr>
+    </w:lvl>
+    <w:lvl w:ilvl="8" w:tplc="0409001B" w:tentative="1">
+      <w:start w:val="1"/>
+      <w:numFmt w:val="lowerRoman"/>
+      <w:lvlText w:val="%9."/>
+      <w:lvlJc w:val="right"/>
+      <w:pPr>
+        <w:ind w:left="6840" w:hanging="180"/>
+      </w:pPr>
+    </w:lvl>
+  </w:abstractNum>
+  <w:abstractNum w:abstractNumId="11" w15:restartNumberingAfterBreak="0">
     <w:nsid w:val="5F1D2DE3"/>
     <w:multiLevelType w:val="hybridMultilevel"/>
     <w:tmpl w:val="2A7AF396"/>
@@ -1579,7 +4240,7 @@
       </w:pPr>
     </w:lvl>
   </w:abstractNum>
-  <w:abstractNum w:abstractNumId="7" w15:restartNumberingAfterBreak="0">
+  <w:abstractNum w:abstractNumId="12" w15:restartNumberingAfterBreak="0">
     <w:nsid w:val="62E35A22"/>
     <w:multiLevelType w:val="hybridMultilevel"/>
     <w:tmpl w:val="AAC00354"/>
@@ -1668,7 +4329,7 @@
       </w:pPr>
     </w:lvl>
   </w:abstractNum>
-  <w:abstractNum w:abstractNumId="8" w15:restartNumberingAfterBreak="0">
+  <w:abstractNum w:abstractNumId="13" w15:restartNumberingAfterBreak="0">
     <w:nsid w:val="6FAA1D88"/>
     <w:multiLevelType w:val="hybridMultilevel"/>
     <w:tmpl w:val="5D90C746"/>
@@ -1759,7 +4420,7 @@
       </w:pPr>
     </w:lvl>
   </w:abstractNum>
-  <w:abstractNum w:abstractNumId="9" w15:restartNumberingAfterBreak="0">
+  <w:abstractNum w:abstractNumId="14" w15:restartNumberingAfterBreak="0">
     <w:nsid w:val="7CBB5F0D"/>
     <w:multiLevelType w:val="hybridMultilevel"/>
     <w:tmpl w:val="D500113E"/>
@@ -1849,34 +4510,49 @@
     </w:lvl>
   </w:abstractNum>
   <w:num w:numId="1">
-    <w:abstractNumId w:val="6"/>
+    <w:abstractNumId w:val="11"/>
   </w:num>
   <w:num w:numId="2">
+    <w:abstractNumId w:val="12"/>
+  </w:num>
+  <w:num w:numId="3">
+    <w:abstractNumId w:val="1"/>
+  </w:num>
+  <w:num w:numId="4">
+    <w:abstractNumId w:val="10"/>
+  </w:num>
+  <w:num w:numId="5">
+    <w:abstractNumId w:val="14"/>
+  </w:num>
+  <w:num w:numId="6">
+    <w:abstractNumId w:val="3"/>
+  </w:num>
+  <w:num w:numId="7">
+    <w:abstractNumId w:val="4"/>
+  </w:num>
+  <w:num w:numId="8">
+    <w:abstractNumId w:val="5"/>
+  </w:num>
+  <w:num w:numId="9">
+    <w:abstractNumId w:val="9"/>
+  </w:num>
+  <w:num w:numId="10">
+    <w:abstractNumId w:val="13"/>
+  </w:num>
+  <w:num w:numId="11">
+    <w:abstractNumId w:val="2"/>
+  </w:num>
+  <w:num w:numId="12">
     <w:abstractNumId w:val="7"/>
   </w:num>
-  <w:num w:numId="3">
+  <w:num w:numId="13">
+    <w:abstractNumId w:val="8"/>
+  </w:num>
+  <w:num w:numId="14">
     <w:abstractNumId w:val="0"/>
   </w:num>
-  <w:num w:numId="4">
-    <w:abstractNumId w:val="5"/>
-  </w:num>
-  <w:num w:numId="5">
-    <w:abstractNumId w:val="9"/>
-  </w:num>
-  <w:num w:numId="6">
-    <w:abstractNumId w:val="1"/>
-  </w:num>
-  <w:num w:numId="7">
-    <w:abstractNumId w:val="2"/>
-  </w:num>
-  <w:num w:numId="8">
-    <w:abstractNumId w:val="3"/>
-  </w:num>
-  <w:num w:numId="9">
-    <w:abstractNumId w:val="4"/>
-  </w:num>
-  <w:num w:numId="10">
-    <w:abstractNumId w:val="8"/>
+  <w:num w:numId="15">
+    <w:abstractNumId w:val="6"/>
   </w:num>
 </w:numbering>
 </file>
@@ -2964,6 +5640,18 @@
       <w:u w:val="single"/>
     </w:rPr>
   </w:style>
+  <w:style w:type="character" w:styleId="af8">
+    <w:name w:val="FollowedHyperlink"/>
+    <w:basedOn w:val="a0"/>
+    <w:uiPriority w:val="99"/>
+    <w:semiHidden/>
+    <w:unhideWhenUsed/>
+    <w:rsid w:val="007A4A84"/>
+    <w:rPr>
+      <w:color w:val="954F72" w:themeColor="followedHyperlink"/>
+      <w:u w:val="single"/>
+    </w:rPr>
+  </w:style>
 </w:styles>
 </file>
 
@@ -3233,7 +5921,7 @@
 </file>
 
 <file path=customXml/itemProps1.xml><?xml version="1.0" encoding="utf-8"?>
-<ds:datastoreItem xmlns:ds="http://schemas.openxmlformats.org/officeDocument/2006/customXml" ds:itemID="{73BB58C6-7EEF-40E5-B781-E1AF9C6726D6}">
+<ds:datastoreItem xmlns:ds="http://schemas.openxmlformats.org/officeDocument/2006/customXml" ds:itemID="{B5F1A33C-2DE8-4CC0-B307-20478E46570C}">
   <ds:schemaRefs>
     <ds:schemaRef ds:uri="http://schemas.openxmlformats.org/officeDocument/2006/bibliography"/>
   </ds:schemaRefs>

</xml_diff>